<commit_message>
budget et ressources (suzy + brel + pinna)
</commit_message>
<xml_diff>
--- a/Livrables/D1.2 - Rapport de management.docx
+++ b/Livrables/D1.2 - Rapport de management.docx
@@ -1,6 +1,6 @@
 
 <file path=word/document.xml><?xml version="1.0" encoding="utf-8"?>
-<w:document xmlns:wpc="http://schemas.microsoft.com/office/word/2010/wordprocessingCanvas" xmlns:mc="http://schemas.openxmlformats.org/markup-compatibility/2006" xmlns:o="urn:schemas-microsoft-com:office:office" xmlns:r="http://schemas.openxmlformats.org/officeDocument/2006/relationships" xmlns:m="http://schemas.openxmlformats.org/officeDocument/2006/math" xmlns:v="urn:schemas-microsoft-com:vml" xmlns:wp14="http://schemas.microsoft.com/office/word/2010/wordprocessingDrawing" xmlns:wp="http://schemas.openxmlformats.org/drawingml/2006/wordprocessingDrawing" xmlns:w10="urn:schemas-microsoft-com:office:word" xmlns:w="http://schemas.openxmlformats.org/wordprocessingml/2006/main" xmlns:w14="http://schemas.microsoft.com/office/word/2010/wordml" xmlns:wpg="http://schemas.microsoft.com/office/word/2010/wordprocessingGroup" xmlns:wpi="http://schemas.microsoft.com/office/word/2010/wordprocessingInk" xmlns:wne="http://schemas.microsoft.com/office/word/2006/wordml" xmlns:wps="http://schemas.microsoft.com/office/word/2010/wordprocessingShape" mc:Ignorable="w14 wp14">
+<w:document xmlns:ve="http://schemas.openxmlformats.org/markup-compatibility/2006" xmlns:o="urn:schemas-microsoft-com:office:office" xmlns:r="http://schemas.openxmlformats.org/officeDocument/2006/relationships" xmlns:m="http://schemas.openxmlformats.org/officeDocument/2006/math" xmlns:v="urn:schemas-microsoft-com:vml" xmlns:wp="http://schemas.openxmlformats.org/drawingml/2006/wordprocessingDrawing" xmlns:w10="urn:schemas-microsoft-com:office:word" xmlns:w="http://schemas.openxmlformats.org/wordprocessingml/2006/main" xmlns:wne="http://schemas.microsoft.com/office/word/2006/wordml">
   <w:body>
     <w:sdt>
       <w:sdtPr>
@@ -18,15 +18,14 @@
           <w:docPartUnique/>
         </w:docPartObj>
       </w:sdtPr>
-      <w:sdtEndPr/>
       <w:sdtContent>
         <w:p>
           <w:pPr>
             <w:pStyle w:val="Titre4"/>
             <w:sectPr>
-              <w:footerReference w:type="even" r:id="rId10"/>
-              <w:footerReference w:type="default" r:id="rId11"/>
-              <w:footerReference w:type="first" r:id="rId12"/>
+              <w:footerReference w:type="even" r:id="rId9"/>
+              <w:footerReference w:type="default" r:id="rId10"/>
+              <w:footerReference w:type="first" r:id="rId11"/>
               <w:pgSz w:w="11900" w:h="16840"/>
               <w:pgMar w:top="1417" w:right="1417" w:bottom="1417" w:left="1417" w:header="708" w:footer="708" w:gutter="0"/>
               <w:cols w:space="708"/>
@@ -112,10 +111,10 @@
                         </pic:cNvPicPr>
                       </pic:nvPicPr>
                       <pic:blipFill>
-                        <a:blip r:embed="rId13">
+                        <a:blip r:embed="rId12">
                           <a:extLst>
                             <a:ext uri="{28A0092B-C50C-407E-A947-70E740481C1C}">
-                              <a14:useLocalDpi xmlns:a14="http://schemas.microsoft.com/office/drawing/2010/main" val="0"/>
+                              <a14:useLocalDpi xmlns="" xmlns:wpc="http://schemas.microsoft.com/office/word/2010/wordprocessingCanvas" xmlns:mc="http://schemas.openxmlformats.org/markup-compatibility/2006" xmlns:o="urn:schemas-microsoft-com:office:office" xmlns:v="urn:schemas-microsoft-com:vml" xmlns:wp14="http://schemas.microsoft.com/office/word/2010/wordprocessingDrawing" xmlns:w10="urn:schemas-microsoft-com:office:word" xmlns:w="http://schemas.openxmlformats.org/wordprocessingml/2006/main" xmlns:w14="http://schemas.microsoft.com/office/word/2010/wordml" xmlns:wpg="http://schemas.microsoft.com/office/word/2010/wordprocessingGroup" xmlns:wpi="http://schemas.microsoft.com/office/word/2010/wordprocessingInk" xmlns:wps="http://schemas.microsoft.com/office/word/2010/wordprocessingShape" xmlns:a14="http://schemas.microsoft.com/office/drawing/2010/main" val="0"/>
                             </a:ext>
                           </a:extLst>
                         </a:blip>
@@ -278,7 +277,6 @@
                         <w:dataBinding w:prefixMappings="xmlns:ns0='http://purl.org/dc/elements/1.1/' xmlns:ns1='http://schemas.openxmlformats.org/package/2006/metadata/core-properties' " w:xpath="/ns1:coreProperties[1]/ns0:title[1]" w:storeItemID="{6C3C8BC8-F283-45AE-878A-BAB7291924A1}"/>
                         <w:text/>
                       </w:sdtPr>
-                      <w:sdtEndPr/>
                       <w:sdtContent>
                         <w:p>
                           <w:pPr>
@@ -550,7 +548,7 @@
                           <w:szCs w:val="28"/>
                           <w:lang w:val="en-GB"/>
                         </w:rPr>
-                        <w:t>Déry</w:t>
+                        <w:t>Déry-Pinna</w:t>
                       </w:r>
                       <w:proofErr w:type="spellEnd"/>
                       <w:r>
@@ -561,16 +559,16 @@
                           <w:szCs w:val="28"/>
                           <w:lang w:val="en-GB"/>
                         </w:rPr>
-                        <w:t xml:space="preserve">-Pinna, Anne-Marie, </w:t>
+                        <w:t xml:space="preserve">, Anne-Marie, </w:t>
                       </w:r>
                       <w:r>
                         <w:fldChar w:fldCharType="begin"/>
                       </w:r>
                       <w:r>
                         <w:rPr>
-                          <w:lang w:val="en-US"/>
+                          <w:lang w:val="en-GB"/>
                         </w:rPr>
-                        <w:instrText xml:space="preserve"> HYPERLINK "mailto:pinna@polytech.unice.fr" </w:instrText>
+                        <w:instrText>HYPERLINK "mailto:pinna@polytech.unice.fr"</w:instrText>
                       </w:r>
                       <w:r>
                         <w:fldChar w:fldCharType="separate"/>
@@ -586,13 +584,6 @@
                         <w:t>pinna@polytech.unice.fr</w:t>
                       </w:r>
                       <w:r>
-                        <w:rPr>
-                          <w:rStyle w:val="Lienhypertexte"/>
-                          <w:rFonts w:asciiTheme="majorHAnsi" w:hAnsiTheme="majorHAnsi"/>
-                          <w:sz w:val="28"/>
-                          <w:szCs w:val="28"/>
-                          <w:lang w:val="en-GB"/>
-                        </w:rPr>
                         <w:fldChar w:fldCharType="end"/>
                       </w:r>
                       <w:r>
@@ -641,38 +632,18 @@
                         </w:rPr>
                         <w:t xml:space="preserve">, Christian, </w:t>
                       </w:r>
-                      <w:r>
-                        <w:fldChar w:fldCharType="begin"/>
-                      </w:r>
-                      <w:r>
-                        <w:rPr>
-                          <w:lang w:val="en-US"/>
-                        </w:rPr>
-                        <w:instrText xml:space="preserve"> HYPERLINK "mailto:brel@polytech.unice.fr" </w:instrText>
-                      </w:r>
-                      <w:r>
-                        <w:fldChar w:fldCharType="separate"/>
-                      </w:r>
-                      <w:r>
-                        <w:rPr>
-                          <w:rStyle w:val="Lienhypertexte"/>
-                          <w:rFonts w:asciiTheme="majorHAnsi" w:hAnsiTheme="majorHAnsi"/>
-                          <w:sz w:val="28"/>
-                          <w:szCs w:val="28"/>
-                          <w:lang w:val="en-GB"/>
-                        </w:rPr>
-                        <w:t>brel@polytech.unice.fr</w:t>
-                      </w:r>
-                      <w:r>
-                        <w:rPr>
-                          <w:rStyle w:val="Lienhypertexte"/>
-                          <w:rFonts w:asciiTheme="majorHAnsi" w:hAnsiTheme="majorHAnsi"/>
-                          <w:sz w:val="28"/>
-                          <w:szCs w:val="28"/>
-                          <w:lang w:val="en-GB"/>
-                        </w:rPr>
-                        <w:fldChar w:fldCharType="end"/>
-                      </w:r>
+                      <w:hyperlink r:id="rId13" w:history="1">
+                        <w:r>
+                          <w:rPr>
+                            <w:rStyle w:val="Lienhypertexte"/>
+                            <w:rFonts w:asciiTheme="majorHAnsi" w:hAnsiTheme="majorHAnsi"/>
+                            <w:sz w:val="28"/>
+                            <w:szCs w:val="28"/>
+                            <w:lang w:val="en-GB"/>
+                          </w:rPr>
+                          <w:t>brel@polytech.unice.fr</w:t>
+                        </w:r>
+                      </w:hyperlink>
                       <w:r>
                         <w:rPr>
                           <w:rFonts w:asciiTheme="majorHAnsi" w:hAnsiTheme="majorHAnsi"/>
@@ -748,7 +719,6 @@
                         </w:rPr>
                         <w:t xml:space="preserve">Coût du livrable </w:t>
                       </w:r>
-                      <w:proofErr w:type="gramStart"/>
                       <w:r>
                         <w:rPr>
                           <w:rFonts w:asciiTheme="majorHAnsi" w:hAnsiTheme="majorHAnsi"/>
@@ -775,9 +745,8 @@
                           <w:sz w:val="28"/>
                           <w:szCs w:val="28"/>
                         </w:rPr>
-                        <w:t>???</w:t>
+                        <w:t>34</w:t>
                       </w:r>
-                      <w:proofErr w:type="gramEnd"/>
                       <w:r>
                         <w:rPr>
                           <w:rFonts w:asciiTheme="majorHAnsi" w:hAnsiTheme="majorHAnsi"/>
@@ -785,19 +754,8 @@
                           <w:sz w:val="28"/>
                           <w:szCs w:val="28"/>
                         </w:rPr>
-                        <w:t xml:space="preserve"> </w:t>
+                        <w:t xml:space="preserve"> heures</w:t>
                       </w:r>
-                      <w:proofErr w:type="gramStart"/>
-                      <w:r>
-                        <w:rPr>
-                          <w:rFonts w:asciiTheme="majorHAnsi" w:hAnsiTheme="majorHAnsi"/>
-                          <w:color w:val="808080" w:themeColor="background1" w:themeShade="80"/>
-                          <w:sz w:val="28"/>
-                          <w:szCs w:val="28"/>
-                        </w:rPr>
-                        <w:t>heures</w:t>
-                      </w:r>
-                      <w:proofErr w:type="gramEnd"/>
                     </w:p>
                     <w:p>
                       <w:pPr>
@@ -884,7 +842,7 @@
                         <a:blip r:embed="rId14">
                           <a:extLst>
                             <a:ext uri="{28A0092B-C50C-407E-A947-70E740481C1C}">
-                              <a14:useLocalDpi xmlns:a14="http://schemas.microsoft.com/office/drawing/2010/main" val="0"/>
+                              <a14:useLocalDpi xmlns="" xmlns:wpc="http://schemas.microsoft.com/office/word/2010/wordprocessingCanvas" xmlns:mc="http://schemas.openxmlformats.org/markup-compatibility/2006" xmlns:o="urn:schemas-microsoft-com:office:office" xmlns:v="urn:schemas-microsoft-com:vml" xmlns:wp14="http://schemas.microsoft.com/office/word/2010/wordprocessingDrawing" xmlns:w10="urn:schemas-microsoft-com:office:word" xmlns:w="http://schemas.openxmlformats.org/wordprocessingml/2006/main" xmlns:w14="http://schemas.microsoft.com/office/word/2010/wordml" xmlns:wpg="http://schemas.microsoft.com/office/word/2010/wordprocessingGroup" xmlns:wpi="http://schemas.microsoft.com/office/word/2010/wordprocessingInk" xmlns:wps="http://schemas.microsoft.com/office/word/2010/wordprocessingShape" xmlns:a14="http://schemas.microsoft.com/office/drawing/2010/main" val="0"/>
                             </a:ext>
                           </a:extLst>
                         </a:blip>
@@ -2750,7 +2708,7 @@
                     </a:effectLst>
                     <a:extLst>
                       <a:ext uri="{53640926-AAD7-44D8-BBD7-CCE9431645EC}">
-                        <a14:shadowObscured xmlns:a14="http://schemas.microsoft.com/office/drawing/2010/main"/>
+                        <a14:shadowObscured xmlns="" xmlns:wpc="http://schemas.microsoft.com/office/word/2010/wordprocessingCanvas" xmlns:mc="http://schemas.openxmlformats.org/markup-compatibility/2006" xmlns:o="urn:schemas-microsoft-com:office:office" xmlns:v="urn:schemas-microsoft-com:vml" xmlns:wp14="http://schemas.microsoft.com/office/word/2010/wordprocessingDrawing" xmlns:w10="urn:schemas-microsoft-com:office:word" xmlns:w="http://schemas.openxmlformats.org/wordprocessingml/2006/main" xmlns:w14="http://schemas.microsoft.com/office/word/2010/wordml" xmlns:wpg="http://schemas.microsoft.com/office/word/2010/wordprocessingGroup" xmlns:wpi="http://schemas.microsoft.com/office/word/2010/wordprocessingInk" xmlns:wps="http://schemas.microsoft.com/office/word/2010/wordprocessingShape" xmlns:a14="http://schemas.microsoft.com/office/drawing/2010/main"/>
                       </a:ext>
                     </a:extLst>
                   </pic:spPr>
@@ -2904,7 +2862,7 @@
       <w:tblPr>
         <w:tblStyle w:val="Trameclaire-Accent1"/>
         <w:tblW w:w="0" w:type="auto"/>
-        <w:tblLook w:val="04A0" w:firstRow="1" w:lastRow="0" w:firstColumn="1" w:lastColumn="0" w:noHBand="0" w:noVBand="1"/>
+        <w:tblLook w:val="04A0"/>
       </w:tblPr>
       <w:tblGrid>
         <w:gridCol w:w="688"/>
@@ -2913,11 +2871,11 @@
       </w:tblGrid>
       <w:tr>
         <w:trPr>
-          <w:cnfStyle w:val="100000000000" w:firstRow="1" w:lastRow="0" w:firstColumn="0" w:lastColumn="0" w:oddVBand="0" w:evenVBand="0" w:oddHBand="0" w:evenHBand="0" w:firstRowFirstColumn="0" w:firstRowLastColumn="0" w:lastRowFirstColumn="0" w:lastRowLastColumn="0"/>
+          <w:cnfStyle w:val="100000000000"/>
         </w:trPr>
         <w:tc>
           <w:tcPr>
-            <w:cnfStyle w:val="001000000000" w:firstRow="0" w:lastRow="0" w:firstColumn="1" w:lastColumn="0" w:oddVBand="0" w:evenVBand="0" w:oddHBand="0" w:evenHBand="0" w:firstRowFirstColumn="0" w:firstRowLastColumn="0" w:lastRowFirstColumn="0" w:lastRowLastColumn="0"/>
+            <w:cnfStyle w:val="001000000000"/>
             <w:tcW w:w="688" w:type="dxa"/>
           </w:tcPr>
           <w:p>
@@ -2932,7 +2890,7 @@
           </w:tcPr>
           <w:p>
             <w:pPr>
-              <w:cnfStyle w:val="100000000000" w:firstRow="1" w:lastRow="0" w:firstColumn="0" w:lastColumn="0" w:oddVBand="0" w:evenVBand="0" w:oddHBand="0" w:evenHBand="0" w:firstRowFirstColumn="0" w:firstRowLastColumn="0" w:lastRowFirstColumn="0" w:lastRowLastColumn="0"/>
+              <w:cnfStyle w:val="100000000000"/>
             </w:pPr>
             <w:r>
               <w:t>Objectif</w:t>
@@ -2946,7 +2904,7 @@
           <w:p>
             <w:pPr>
               <w:jc w:val="center"/>
-              <w:cnfStyle w:val="100000000000" w:firstRow="1" w:lastRow="0" w:firstColumn="0" w:lastColumn="0" w:oddVBand="0" w:evenVBand="0" w:oddHBand="0" w:evenHBand="0" w:firstRowFirstColumn="0" w:firstRowLastColumn="0" w:lastRowFirstColumn="0" w:lastRowLastColumn="0"/>
+              <w:cnfStyle w:val="100000000000"/>
             </w:pPr>
             <w:r>
               <w:t>Statut</w:t>
@@ -2956,11 +2914,11 @@
       </w:tr>
       <w:tr>
         <w:trPr>
-          <w:cnfStyle w:val="000000100000" w:firstRow="0" w:lastRow="0" w:firstColumn="0" w:lastColumn="0" w:oddVBand="0" w:evenVBand="0" w:oddHBand="1" w:evenHBand="0" w:firstRowFirstColumn="0" w:firstRowLastColumn="0" w:lastRowFirstColumn="0" w:lastRowLastColumn="0"/>
+          <w:cnfStyle w:val="000000100000"/>
         </w:trPr>
         <w:tc>
           <w:tcPr>
-            <w:cnfStyle w:val="001000000000" w:firstRow="0" w:lastRow="0" w:firstColumn="1" w:lastColumn="0" w:oddVBand="0" w:evenVBand="0" w:oddHBand="0" w:evenHBand="0" w:firstRowFirstColumn="0" w:firstRowLastColumn="0" w:lastRowFirstColumn="0" w:lastRowLastColumn="0"/>
+            <w:cnfStyle w:val="001000000000"/>
             <w:tcW w:w="688" w:type="dxa"/>
           </w:tcPr>
           <w:p>
@@ -2975,7 +2933,7 @@
           </w:tcPr>
           <w:p>
             <w:pPr>
-              <w:cnfStyle w:val="000000100000" w:firstRow="0" w:lastRow="0" w:firstColumn="0" w:lastColumn="0" w:oddVBand="0" w:evenVBand="0" w:oddHBand="1" w:evenHBand="0" w:firstRowFirstColumn="0" w:firstRowLastColumn="0" w:lastRowFirstColumn="0" w:lastRowLastColumn="0"/>
+              <w:cnfStyle w:val="000000100000"/>
             </w:pPr>
             <w:r>
               <w:t>Trouver au moins une technologie adaptée pour répondre à l’homogénéité graphique et fonctionnelle, voulue sur plusieurs types de supports</w:t>
@@ -2989,7 +2947,7 @@
           <w:p>
             <w:pPr>
               <w:jc w:val="center"/>
-              <w:cnfStyle w:val="000000100000" w:firstRow="0" w:lastRow="0" w:firstColumn="0" w:lastColumn="0" w:oddVBand="0" w:evenVBand="0" w:oddHBand="1" w:evenHBand="0" w:firstRowFirstColumn="0" w:firstRowLastColumn="0" w:lastRowFirstColumn="0" w:lastRowLastColumn="0"/>
+              <w:cnfStyle w:val="000000100000"/>
             </w:pPr>
             <w:r>
               <w:t>Atteint</w:t>
@@ -3000,7 +2958,7 @@
       <w:tr>
         <w:tc>
           <w:tcPr>
-            <w:cnfStyle w:val="001000000000" w:firstRow="0" w:lastRow="0" w:firstColumn="1" w:lastColumn="0" w:oddVBand="0" w:evenVBand="0" w:oddHBand="0" w:evenHBand="0" w:firstRowFirstColumn="0" w:firstRowLastColumn="0" w:lastRowFirstColumn="0" w:lastRowLastColumn="0"/>
+            <w:cnfStyle w:val="001000000000"/>
             <w:tcW w:w="688" w:type="dxa"/>
           </w:tcPr>
           <w:p>
@@ -3015,7 +2973,7 @@
           </w:tcPr>
           <w:p>
             <w:pPr>
-              <w:cnfStyle w:val="000000000000" w:firstRow="0" w:lastRow="0" w:firstColumn="0" w:lastColumn="0" w:oddVBand="0" w:evenVBand="0" w:oddHBand="0" w:evenHBand="0" w:firstRowFirstColumn="0" w:firstRowLastColumn="0" w:lastRowFirstColumn="0" w:lastRowLastColumn="0"/>
+              <w:cnfStyle w:val="000000000000"/>
             </w:pPr>
             <w:r>
               <w:t>Etablir un système de privilèges</w:t>
@@ -3029,7 +2987,7 @@
           <w:p>
             <w:pPr>
               <w:jc w:val="center"/>
-              <w:cnfStyle w:val="000000000000" w:firstRow="0" w:lastRow="0" w:firstColumn="0" w:lastColumn="0" w:oddVBand="0" w:evenVBand="0" w:oddHBand="0" w:evenHBand="0" w:firstRowFirstColumn="0" w:firstRowLastColumn="0" w:lastRowFirstColumn="0" w:lastRowLastColumn="0"/>
+              <w:cnfStyle w:val="000000000000"/>
             </w:pPr>
             <w:r>
               <w:t>Atteint</w:t>
@@ -3039,11 +2997,11 @@
       </w:tr>
       <w:tr>
         <w:trPr>
-          <w:cnfStyle w:val="000000100000" w:firstRow="0" w:lastRow="0" w:firstColumn="0" w:lastColumn="0" w:oddVBand="0" w:evenVBand="0" w:oddHBand="1" w:evenHBand="0" w:firstRowFirstColumn="0" w:firstRowLastColumn="0" w:lastRowFirstColumn="0" w:lastRowLastColumn="0"/>
+          <w:cnfStyle w:val="000000100000"/>
         </w:trPr>
         <w:tc>
           <w:tcPr>
-            <w:cnfStyle w:val="001000000000" w:firstRow="0" w:lastRow="0" w:firstColumn="1" w:lastColumn="0" w:oddVBand="0" w:evenVBand="0" w:oddHBand="0" w:evenHBand="0" w:firstRowFirstColumn="0" w:firstRowLastColumn="0" w:lastRowFirstColumn="0" w:lastRowLastColumn="0"/>
+            <w:cnfStyle w:val="001000000000"/>
             <w:tcW w:w="688" w:type="dxa"/>
           </w:tcPr>
           <w:p>
@@ -3058,7 +3016,7 @@
           </w:tcPr>
           <w:p>
             <w:pPr>
-              <w:cnfStyle w:val="000000100000" w:firstRow="0" w:lastRow="0" w:firstColumn="0" w:lastColumn="0" w:oddVBand="0" w:evenVBand="0" w:oddHBand="1" w:evenHBand="0" w:firstRowFirstColumn="0" w:firstRowLastColumn="0" w:lastRowFirstColumn="0" w:lastRowLastColumn="0"/>
+              <w:cnfStyle w:val="000000100000"/>
             </w:pPr>
             <w:r>
               <w:t>Automatiser au maximum les entrées/sorties de matériel</w:t>
@@ -3072,7 +3030,7 @@
           <w:p>
             <w:pPr>
               <w:jc w:val="center"/>
-              <w:cnfStyle w:val="000000100000" w:firstRow="0" w:lastRow="0" w:firstColumn="0" w:lastColumn="0" w:oddVBand="0" w:evenVBand="0" w:oddHBand="1" w:evenHBand="0" w:firstRowFirstColumn="0" w:firstRowLastColumn="0" w:lastRowFirstColumn="0" w:lastRowLastColumn="0"/>
+              <w:cnfStyle w:val="000000100000"/>
             </w:pPr>
             <w:r>
               <w:t>Atteint</w:t>
@@ -3413,6 +3371,27 @@
       <w:bookmarkEnd w:id="7"/>
     </w:p>
     <w:p>
+      <w:r>
+        <w:t>Suzy a aussi participé à la phase d’analyse utilisateurs et à la conception de notre projet. Lors de l’implémentation, elle s’est plus dirigée vers le back-end et notamment la partie de gestion des demandes d’emprunts</w:t>
+      </w:r>
+      <w:r>
+        <w:t>.</w:t>
+      </w:r>
+    </w:p>
+    <w:p>
+      <w:r>
+        <w:t xml:space="preserve">De plus étant la chef de projet elle s’est occupée de la communication avec les </w:t>
+      </w:r>
+      <w:proofErr w:type="spellStart"/>
+      <w:r>
+        <w:t>encadrants</w:t>
+      </w:r>
+      <w:proofErr w:type="spellEnd"/>
+      <w:r>
+        <w:t xml:space="preserve"> de ce projet, le coach IBM et les utilisateurs lorsque nous voulions faire des réunions et des entretiens avec ceux-ci.</w:t>
+      </w:r>
+    </w:p>
+    <w:p>
       <w:pPr>
         <w:pStyle w:val="Titre2"/>
       </w:pPr>
@@ -3433,6 +3412,11 @@
       <w:bookmarkEnd w:id="9"/>
     </w:p>
     <w:p>
+      <w:r>
+        <w:t>Christian s’est impliqué comme encadrant du projet d’une part par sa présence à nos réunions lorsqu’il était disponible et d’autre part par ses conseils techniques lorsque nous rencontrions des difficultés sur notre projet car il connaissait assez bien les technologies que nous utilisions.</w:t>
+      </w:r>
+    </w:p>
+    <w:p>
       <w:pPr>
         <w:pStyle w:val="Titre2"/>
       </w:pPr>
@@ -3444,6 +3428,36 @@
         <w:t>DERY PINNA</w:t>
       </w:r>
       <w:bookmarkEnd w:id="10"/>
+    </w:p>
+    <w:p>
+      <w:r>
+        <w:t xml:space="preserve">Anne-Marie a participé aussi à nos réunions dès qu’elle le pouvait. Elle a su nous conseiller sur la démarche concernant les analyses utilisateurs (entretiens et présentation des maquettes) afin d’être les plus efficaces possibles. </w:t>
+      </w:r>
+    </w:p>
+    <w:p/>
+    <w:p>
+      <w:pPr>
+        <w:pStyle w:val="Titre2"/>
+      </w:pPr>
+      <w:r>
+        <w:t>Ressource #4</w:t>
+      </w:r>
+      <w:r>
+        <w:t xml:space="preserve"> et #5</w:t>
+      </w:r>
+    </w:p>
+    <w:p>
+      <w:r>
+        <w:t xml:space="preserve">De manière générale nos </w:t>
+      </w:r>
+      <w:proofErr w:type="spellStart"/>
+      <w:r>
+        <w:t>encadrants</w:t>
+      </w:r>
+      <w:proofErr w:type="spellEnd"/>
+      <w:r>
+        <w:t xml:space="preserve"> n’ont pas effectué le nombre d’heures que nous avions estimé au départ car durant la période d’implémentation nous avons organisé moins de réunion que prévu. Cependant nous pouvons affirmer qu’ils répondaient à nos questions et besoins dès que nous les sollicitions et ils faisaient aux mieux pour répondre rapidement. </w:t>
+      </w:r>
     </w:p>
     <w:p/>
     <w:p>
@@ -3539,7 +3553,7 @@
       <w:tblPr>
         <w:tblStyle w:val="Trameclaire-Accent1"/>
         <w:tblW w:w="0" w:type="auto"/>
-        <w:tblLook w:val="04A0" w:firstRow="1" w:lastRow="0" w:firstColumn="1" w:lastColumn="0" w:noHBand="0" w:noVBand="1"/>
+        <w:tblLook w:val="04A0"/>
       </w:tblPr>
       <w:tblGrid>
         <w:gridCol w:w="1058"/>
@@ -3549,11 +3563,11 @@
       </w:tblGrid>
       <w:tr>
         <w:trPr>
-          <w:cnfStyle w:val="100000000000" w:firstRow="1" w:lastRow="0" w:firstColumn="0" w:lastColumn="0" w:oddVBand="0" w:evenVBand="0" w:oddHBand="0" w:evenHBand="0" w:firstRowFirstColumn="0" w:firstRowLastColumn="0" w:lastRowFirstColumn="0" w:lastRowLastColumn="0"/>
+          <w:cnfStyle w:val="100000000000"/>
         </w:trPr>
         <w:tc>
           <w:tcPr>
-            <w:cnfStyle w:val="001000000000" w:firstRow="0" w:lastRow="0" w:firstColumn="1" w:lastColumn="0" w:oddVBand="0" w:evenVBand="0" w:oddHBand="0" w:evenHBand="0" w:firstRowFirstColumn="0" w:firstRowLastColumn="0" w:lastRowFirstColumn="0" w:lastRowLastColumn="0"/>
+            <w:cnfStyle w:val="001000000000"/>
             <w:tcW w:w="1058" w:type="dxa"/>
           </w:tcPr>
           <w:p>
@@ -3568,7 +3582,7 @@
           </w:tcPr>
           <w:p>
             <w:pPr>
-              <w:cnfStyle w:val="100000000000" w:firstRow="1" w:lastRow="0" w:firstColumn="0" w:lastColumn="0" w:oddVBand="0" w:evenVBand="0" w:oddHBand="0" w:evenHBand="0" w:firstRowFirstColumn="0" w:firstRowLastColumn="0" w:lastRowFirstColumn="0" w:lastRowLastColumn="0"/>
+              <w:cnfStyle w:val="100000000000"/>
             </w:pPr>
             <w:r>
               <w:t>Nom du livrable</w:t>
@@ -3581,7 +3595,7 @@
           </w:tcPr>
           <w:p>
             <w:pPr>
-              <w:cnfStyle w:val="100000000000" w:firstRow="1" w:lastRow="0" w:firstColumn="0" w:lastColumn="0" w:oddVBand="0" w:evenVBand="0" w:oddHBand="0" w:evenHBand="0" w:firstRowFirstColumn="0" w:firstRowLastColumn="0" w:lastRowFirstColumn="0" w:lastRowLastColumn="0"/>
+              <w:cnfStyle w:val="100000000000"/>
             </w:pPr>
             <w:r>
               <w:t>Prévu</w:t>
@@ -3595,7 +3609,7 @@
           <w:p>
             <w:pPr>
               <w:jc w:val="center"/>
-              <w:cnfStyle w:val="100000000000" w:firstRow="1" w:lastRow="0" w:firstColumn="0" w:lastColumn="0" w:oddVBand="0" w:evenVBand="0" w:oddHBand="0" w:evenHBand="0" w:firstRowFirstColumn="0" w:firstRowLastColumn="0" w:lastRowFirstColumn="0" w:lastRowLastColumn="0"/>
+              <w:cnfStyle w:val="100000000000"/>
             </w:pPr>
             <w:r>
               <w:t>Livré</w:t>
@@ -3605,11 +3619,11 @@
       </w:tr>
       <w:tr>
         <w:trPr>
-          <w:cnfStyle w:val="000000100000" w:firstRow="0" w:lastRow="0" w:firstColumn="0" w:lastColumn="0" w:oddVBand="0" w:evenVBand="0" w:oddHBand="1" w:evenHBand="0" w:firstRowFirstColumn="0" w:firstRowLastColumn="0" w:lastRowFirstColumn="0" w:lastRowLastColumn="0"/>
+          <w:cnfStyle w:val="000000100000"/>
         </w:trPr>
         <w:tc>
           <w:tcPr>
-            <w:cnfStyle w:val="001000000000" w:firstRow="0" w:lastRow="0" w:firstColumn="1" w:lastColumn="0" w:oddVBand="0" w:evenVBand="0" w:oddHBand="0" w:evenHBand="0" w:firstRowFirstColumn="0" w:firstRowLastColumn="0" w:lastRowFirstColumn="0" w:lastRowLastColumn="0"/>
+            <w:cnfStyle w:val="001000000000"/>
             <w:tcW w:w="1058" w:type="dxa"/>
           </w:tcPr>
           <w:p>
@@ -3627,7 +3641,7 @@
           </w:tcPr>
           <w:p>
             <w:pPr>
-              <w:cnfStyle w:val="000000100000" w:firstRow="0" w:lastRow="0" w:firstColumn="0" w:lastColumn="0" w:oddVBand="0" w:evenVBand="0" w:oddHBand="1" w:evenHBand="0" w:firstRowFirstColumn="0" w:firstRowLastColumn="0" w:lastRowFirstColumn="0" w:lastRowLastColumn="0"/>
+              <w:cnfStyle w:val="000000100000"/>
             </w:pPr>
             <w:r>
               <w:t>Cahier des charges (DOW)</w:t>
@@ -3640,7 +3654,7 @@
           </w:tcPr>
           <w:p>
             <w:pPr>
-              <w:cnfStyle w:val="000000100000" w:firstRow="0" w:lastRow="0" w:firstColumn="0" w:lastColumn="0" w:oddVBand="0" w:evenVBand="0" w:oddHBand="1" w:evenHBand="0" w:firstRowFirstColumn="0" w:firstRowLastColumn="0" w:lastRowFirstColumn="0" w:lastRowLastColumn="0"/>
+              <w:cnfStyle w:val="000000100000"/>
             </w:pPr>
             <w:r>
               <w:t>S</w:t>
@@ -3656,7 +3670,7 @@
           </w:tcPr>
           <w:p>
             <w:pPr>
-              <w:cnfStyle w:val="000000100000" w:firstRow="0" w:lastRow="0" w:firstColumn="0" w:lastColumn="0" w:oddVBand="0" w:evenVBand="0" w:oddHBand="1" w:evenHBand="0" w:firstRowFirstColumn="0" w:firstRowLastColumn="0" w:lastRowFirstColumn="0" w:lastRowLastColumn="0"/>
+              <w:cnfStyle w:val="000000100000"/>
             </w:pPr>
             <w:r>
               <w:t xml:space="preserve"> S</w:t>
@@ -3670,7 +3684,7 @@
       <w:tr>
         <w:tc>
           <w:tcPr>
-            <w:cnfStyle w:val="001000000000" w:firstRow="0" w:lastRow="0" w:firstColumn="1" w:lastColumn="0" w:oddVBand="0" w:evenVBand="0" w:oddHBand="0" w:evenHBand="0" w:firstRowFirstColumn="0" w:firstRowLastColumn="0" w:lastRowFirstColumn="0" w:lastRowLastColumn="0"/>
+            <w:cnfStyle w:val="001000000000"/>
             <w:tcW w:w="1058" w:type="dxa"/>
           </w:tcPr>
           <w:p>
@@ -3685,7 +3699,7 @@
           </w:tcPr>
           <w:p>
             <w:pPr>
-              <w:cnfStyle w:val="000000000000" w:firstRow="0" w:lastRow="0" w:firstColumn="0" w:lastColumn="0" w:oddVBand="0" w:evenVBand="0" w:oddHBand="0" w:evenHBand="0" w:firstRowFirstColumn="0" w:firstRowLastColumn="0" w:lastRowFirstColumn="0" w:lastRowLastColumn="0"/>
+              <w:cnfStyle w:val="000000000000"/>
             </w:pPr>
             <w:r>
               <w:t>Rapport de management</w:t>
@@ -3698,7 +3712,7 @@
           </w:tcPr>
           <w:p>
             <w:pPr>
-              <w:cnfStyle w:val="000000000000" w:firstRow="0" w:lastRow="0" w:firstColumn="0" w:lastColumn="0" w:oddVBand="0" w:evenVBand="0" w:oddHBand="0" w:evenHBand="0" w:firstRowFirstColumn="0" w:firstRowLastColumn="0" w:lastRowFirstColumn="0" w:lastRowLastColumn="0"/>
+              <w:cnfStyle w:val="000000000000"/>
             </w:pPr>
             <w:r>
               <w:t>S21</w:t>
@@ -3711,7 +3725,7 @@
           </w:tcPr>
           <w:p>
             <w:pPr>
-              <w:cnfStyle w:val="000000000000" w:firstRow="0" w:lastRow="0" w:firstColumn="0" w:lastColumn="0" w:oddVBand="0" w:evenVBand="0" w:oddHBand="0" w:evenHBand="0" w:firstRowFirstColumn="0" w:firstRowLastColumn="0" w:lastRowFirstColumn="0" w:lastRowLastColumn="0"/>
+              <w:cnfStyle w:val="000000000000"/>
             </w:pPr>
             <w:r>
               <w:t>S21</w:t>
@@ -3721,11 +3735,11 @@
       </w:tr>
       <w:tr>
         <w:trPr>
-          <w:cnfStyle w:val="000000100000" w:firstRow="0" w:lastRow="0" w:firstColumn="0" w:lastColumn="0" w:oddVBand="0" w:evenVBand="0" w:oddHBand="1" w:evenHBand="0" w:firstRowFirstColumn="0" w:firstRowLastColumn="0" w:lastRowFirstColumn="0" w:lastRowLastColumn="0"/>
+          <w:cnfStyle w:val="000000100000"/>
         </w:trPr>
         <w:tc>
           <w:tcPr>
-            <w:cnfStyle w:val="001000000000" w:firstRow="0" w:lastRow="0" w:firstColumn="1" w:lastColumn="0" w:oddVBand="0" w:evenVBand="0" w:oddHBand="0" w:evenHBand="0" w:firstRowFirstColumn="0" w:firstRowLastColumn="0" w:lastRowFirstColumn="0" w:lastRowLastColumn="0"/>
+            <w:cnfStyle w:val="001000000000"/>
             <w:tcW w:w="1058" w:type="dxa"/>
           </w:tcPr>
           <w:p>
@@ -3740,7 +3754,7 @@
           </w:tcPr>
           <w:p>
             <w:pPr>
-              <w:cnfStyle w:val="000000100000" w:firstRow="0" w:lastRow="0" w:firstColumn="0" w:lastColumn="0" w:oddVBand="0" w:evenVBand="0" w:oddHBand="1" w:evenHBand="0" w:firstRowFirstColumn="0" w:firstRowLastColumn="0" w:lastRowFirstColumn="0" w:lastRowLastColumn="0"/>
+              <w:cnfStyle w:val="000000100000"/>
             </w:pPr>
             <w:r>
               <w:t>Préparation de la soutenance</w:t>
@@ -3753,7 +3767,7 @@
           </w:tcPr>
           <w:p>
             <w:pPr>
-              <w:cnfStyle w:val="000000100000" w:firstRow="0" w:lastRow="0" w:firstColumn="0" w:lastColumn="0" w:oddVBand="0" w:evenVBand="0" w:oddHBand="1" w:evenHBand="0" w:firstRowFirstColumn="0" w:firstRowLastColumn="0" w:lastRowFirstColumn="0" w:lastRowLastColumn="0"/>
+              <w:cnfStyle w:val="000000100000"/>
             </w:pPr>
             <w:r>
               <w:t>S21</w:t>
@@ -3766,7 +3780,7 @@
           </w:tcPr>
           <w:p>
             <w:pPr>
-              <w:cnfStyle w:val="000000100000" w:firstRow="0" w:lastRow="0" w:firstColumn="0" w:lastColumn="0" w:oddVBand="0" w:evenVBand="0" w:oddHBand="1" w:evenHBand="0" w:firstRowFirstColumn="0" w:firstRowLastColumn="0" w:lastRowFirstColumn="0" w:lastRowLastColumn="0"/>
+              <w:cnfStyle w:val="000000100000"/>
             </w:pPr>
             <w:r>
               <w:t>S21</w:t>
@@ -3777,7 +3791,7 @@
       <w:tr>
         <w:tc>
           <w:tcPr>
-            <w:cnfStyle w:val="001000000000" w:firstRow="0" w:lastRow="0" w:firstColumn="1" w:lastColumn="0" w:oddVBand="0" w:evenVBand="0" w:oddHBand="0" w:evenHBand="0" w:firstRowFirstColumn="0" w:firstRowLastColumn="0" w:lastRowFirstColumn="0" w:lastRowLastColumn="0"/>
+            <w:cnfStyle w:val="001000000000"/>
             <w:tcW w:w="1058" w:type="dxa"/>
           </w:tcPr>
           <w:p>
@@ -3792,7 +3806,7 @@
           </w:tcPr>
           <w:p>
             <w:pPr>
-              <w:cnfStyle w:val="000000000000" w:firstRow="0" w:lastRow="0" w:firstColumn="0" w:lastColumn="0" w:oddVBand="0" w:evenVBand="0" w:oddHBand="0" w:evenHBand="0" w:firstRowFirstColumn="0" w:firstRowLastColumn="0" w:lastRowFirstColumn="0" w:lastRowLastColumn="0"/>
+              <w:cnfStyle w:val="000000000000"/>
             </w:pPr>
             <w:r>
               <w:t>Analyse utilisateur</w:t>
@@ -3805,7 +3819,7 @@
           </w:tcPr>
           <w:p>
             <w:pPr>
-              <w:cnfStyle w:val="000000000000" w:firstRow="0" w:lastRow="0" w:firstColumn="0" w:lastColumn="0" w:oddVBand="0" w:evenVBand="0" w:oddHBand="0" w:evenHBand="0" w:firstRowFirstColumn="0" w:firstRowLastColumn="0" w:lastRowFirstColumn="0" w:lastRowLastColumn="0"/>
+              <w:cnfStyle w:val="000000000000"/>
             </w:pPr>
             <w:r>
               <w:t>S8</w:t>
@@ -3818,7 +3832,7 @@
           </w:tcPr>
           <w:p>
             <w:pPr>
-              <w:cnfStyle w:val="000000000000" w:firstRow="0" w:lastRow="0" w:firstColumn="0" w:lastColumn="0" w:oddVBand="0" w:evenVBand="0" w:oddHBand="0" w:evenHBand="0" w:firstRowFirstColumn="0" w:firstRowLastColumn="0" w:lastRowFirstColumn="0" w:lastRowLastColumn="0"/>
+              <w:cnfStyle w:val="000000000000"/>
             </w:pPr>
             <w:r>
               <w:t>S8</w:t>
@@ -3828,11 +3842,11 @@
       </w:tr>
       <w:tr>
         <w:trPr>
-          <w:cnfStyle w:val="000000100000" w:firstRow="0" w:lastRow="0" w:firstColumn="0" w:lastColumn="0" w:oddVBand="0" w:evenVBand="0" w:oddHBand="1" w:evenHBand="0" w:firstRowFirstColumn="0" w:firstRowLastColumn="0" w:lastRowFirstColumn="0" w:lastRowLastColumn="0"/>
+          <w:cnfStyle w:val="000000100000"/>
         </w:trPr>
         <w:tc>
           <w:tcPr>
-            <w:cnfStyle w:val="001000000000" w:firstRow="0" w:lastRow="0" w:firstColumn="1" w:lastColumn="0" w:oddVBand="0" w:evenVBand="0" w:oddHBand="0" w:evenHBand="0" w:firstRowFirstColumn="0" w:firstRowLastColumn="0" w:lastRowFirstColumn="0" w:lastRowLastColumn="0"/>
+            <w:cnfStyle w:val="001000000000"/>
             <w:tcW w:w="1058" w:type="dxa"/>
           </w:tcPr>
           <w:p>
@@ -3847,7 +3861,7 @@
           </w:tcPr>
           <w:p>
             <w:pPr>
-              <w:cnfStyle w:val="000000100000" w:firstRow="0" w:lastRow="0" w:firstColumn="0" w:lastColumn="0" w:oddVBand="0" w:evenVBand="0" w:oddHBand="1" w:evenHBand="0" w:firstRowFirstColumn="0" w:firstRowLastColumn="0" w:lastRowFirstColumn="0" w:lastRowLastColumn="0"/>
+              <w:cnfStyle w:val="000000100000"/>
             </w:pPr>
             <w:r>
               <w:t>Maquettes</w:t>
@@ -3860,7 +3874,7 @@
           </w:tcPr>
           <w:p>
             <w:pPr>
-              <w:cnfStyle w:val="000000100000" w:firstRow="0" w:lastRow="0" w:firstColumn="0" w:lastColumn="0" w:oddVBand="0" w:evenVBand="0" w:oddHBand="1" w:evenHBand="0" w:firstRowFirstColumn="0" w:firstRowLastColumn="0" w:lastRowFirstColumn="0" w:lastRowLastColumn="0"/>
+              <w:cnfStyle w:val="000000100000"/>
             </w:pPr>
             <w:r>
               <w:t>S8</w:t>
@@ -3873,7 +3887,7 @@
           </w:tcPr>
           <w:p>
             <w:pPr>
-              <w:cnfStyle w:val="000000100000" w:firstRow="0" w:lastRow="0" w:firstColumn="0" w:lastColumn="0" w:oddVBand="0" w:evenVBand="0" w:oddHBand="1" w:evenHBand="0" w:firstRowFirstColumn="0" w:firstRowLastColumn="0" w:lastRowFirstColumn="0" w:lastRowLastColumn="0"/>
+              <w:cnfStyle w:val="000000100000"/>
             </w:pPr>
             <w:r>
               <w:t>S8</w:t>
@@ -3884,7 +3898,7 @@
       <w:tr>
         <w:tc>
           <w:tcPr>
-            <w:cnfStyle w:val="001000000000" w:firstRow="0" w:lastRow="0" w:firstColumn="1" w:lastColumn="0" w:oddVBand="0" w:evenVBand="0" w:oddHBand="0" w:evenHBand="0" w:firstRowFirstColumn="0" w:firstRowLastColumn="0" w:lastRowFirstColumn="0" w:lastRowLastColumn="0"/>
+            <w:cnfStyle w:val="001000000000"/>
             <w:tcW w:w="1058" w:type="dxa"/>
           </w:tcPr>
           <w:p>
@@ -3899,7 +3913,7 @@
           </w:tcPr>
           <w:p>
             <w:pPr>
-              <w:cnfStyle w:val="000000000000" w:firstRow="0" w:lastRow="0" w:firstColumn="0" w:lastColumn="0" w:oddVBand="0" w:evenVBand="0" w:oddHBand="0" w:evenHBand="0" w:firstRowFirstColumn="0" w:firstRowLastColumn="0" w:lastRowFirstColumn="0" w:lastRowLastColumn="0"/>
+              <w:cnfStyle w:val="000000000000"/>
             </w:pPr>
             <w:r>
               <w:t>Cahier des charges fonctionnel</w:t>
@@ -3912,7 +3926,7 @@
           </w:tcPr>
           <w:p>
             <w:pPr>
-              <w:cnfStyle w:val="000000000000" w:firstRow="0" w:lastRow="0" w:firstColumn="0" w:lastColumn="0" w:oddVBand="0" w:evenVBand="0" w:oddHBand="0" w:evenHBand="0" w:firstRowFirstColumn="0" w:firstRowLastColumn="0" w:lastRowFirstColumn="0" w:lastRowLastColumn="0"/>
+              <w:cnfStyle w:val="000000000000"/>
             </w:pPr>
             <w:r>
               <w:rPr>
@@ -3973,7 +3987,7 @@
           </w:tcPr>
           <w:p>
             <w:pPr>
-              <w:cnfStyle w:val="000000000000" w:firstRow="0" w:lastRow="0" w:firstColumn="0" w:lastColumn="0" w:oddVBand="0" w:evenVBand="0" w:oddHBand="0" w:evenHBand="0" w:firstRowFirstColumn="0" w:firstRowLastColumn="0" w:lastRowFirstColumn="0" w:lastRowLastColumn="0"/>
+              <w:cnfStyle w:val="000000000000"/>
             </w:pPr>
             <w:r>
               <w:t>S21</w:t>
@@ -3986,11 +4000,11 @@
       </w:tr>
       <w:tr>
         <w:trPr>
-          <w:cnfStyle w:val="000000100000" w:firstRow="0" w:lastRow="0" w:firstColumn="0" w:lastColumn="0" w:oddVBand="0" w:evenVBand="0" w:oddHBand="1" w:evenHBand="0" w:firstRowFirstColumn="0" w:firstRowLastColumn="0" w:lastRowFirstColumn="0" w:lastRowLastColumn="0"/>
+          <w:cnfStyle w:val="000000100000"/>
         </w:trPr>
         <w:tc>
           <w:tcPr>
-            <w:cnfStyle w:val="001000000000" w:firstRow="0" w:lastRow="0" w:firstColumn="1" w:lastColumn="0" w:oddVBand="0" w:evenVBand="0" w:oddHBand="0" w:evenHBand="0" w:firstRowFirstColumn="0" w:firstRowLastColumn="0" w:lastRowFirstColumn="0" w:lastRowLastColumn="0"/>
+            <w:cnfStyle w:val="001000000000"/>
             <w:tcW w:w="1058" w:type="dxa"/>
           </w:tcPr>
           <w:p>
@@ -4005,7 +4019,7 @@
           </w:tcPr>
           <w:p>
             <w:pPr>
-              <w:cnfStyle w:val="000000100000" w:firstRow="0" w:lastRow="0" w:firstColumn="0" w:lastColumn="0" w:oddVBand="0" w:evenVBand="0" w:oddHBand="1" w:evenHBand="0" w:firstRowFirstColumn="0" w:firstRowLastColumn="0" w:lastRowFirstColumn="0" w:lastRowLastColumn="0"/>
+              <w:cnfStyle w:val="000000100000"/>
             </w:pPr>
             <w:r>
               <w:t>Code source</w:t>
@@ -4018,7 +4032,7 @@
           </w:tcPr>
           <w:p>
             <w:pPr>
-              <w:cnfStyle w:val="000000100000" w:firstRow="0" w:lastRow="0" w:firstColumn="0" w:lastColumn="0" w:oddVBand="0" w:evenVBand="0" w:oddHBand="1" w:evenHBand="0" w:firstRowFirstColumn="0" w:firstRowLastColumn="0" w:lastRowFirstColumn="0" w:lastRowLastColumn="0"/>
+              <w:cnfStyle w:val="000000100000"/>
             </w:pPr>
             <w:r>
               <w:rPr>
@@ -4085,7 +4099,7 @@
           </w:tcPr>
           <w:p>
             <w:pPr>
-              <w:cnfStyle w:val="000000100000" w:firstRow="0" w:lastRow="0" w:firstColumn="0" w:lastColumn="0" w:oddVBand="0" w:evenVBand="0" w:oddHBand="1" w:evenHBand="0" w:firstRowFirstColumn="0" w:firstRowLastColumn="0" w:lastRowFirstColumn="0" w:lastRowLastColumn="0"/>
+              <w:cnfStyle w:val="000000100000"/>
             </w:pPr>
             <w:r>
               <w:t>S21</w:t>
@@ -4099,7 +4113,7 @@
       <w:tr>
         <w:tc>
           <w:tcPr>
-            <w:cnfStyle w:val="001000000000" w:firstRow="0" w:lastRow="0" w:firstColumn="1" w:lastColumn="0" w:oddVBand="0" w:evenVBand="0" w:oddHBand="0" w:evenHBand="0" w:firstRowFirstColumn="0" w:firstRowLastColumn="0" w:lastRowFirstColumn="0" w:lastRowLastColumn="0"/>
+            <w:cnfStyle w:val="001000000000"/>
             <w:tcW w:w="1058" w:type="dxa"/>
           </w:tcPr>
           <w:p>
@@ -4114,7 +4128,7 @@
           </w:tcPr>
           <w:p>
             <w:pPr>
-              <w:cnfStyle w:val="000000000000" w:firstRow="0" w:lastRow="0" w:firstColumn="0" w:lastColumn="0" w:oddVBand="0" w:evenVBand="0" w:oddHBand="0" w:evenHBand="0" w:firstRowFirstColumn="0" w:firstRowLastColumn="0" w:lastRowFirstColumn="0" w:lastRowLastColumn="0"/>
+              <w:cnfStyle w:val="000000000000"/>
             </w:pPr>
             <w:r>
               <w:t>Rapport de retour sur tests utilisateurs</w:t>
@@ -4127,7 +4141,7 @@
           </w:tcPr>
           <w:p>
             <w:pPr>
-              <w:cnfStyle w:val="000000000000" w:firstRow="0" w:lastRow="0" w:firstColumn="0" w:lastColumn="0" w:oddVBand="0" w:evenVBand="0" w:oddHBand="0" w:evenHBand="0" w:firstRowFirstColumn="0" w:firstRowLastColumn="0" w:lastRowFirstColumn="0" w:lastRowLastColumn="0"/>
+              <w:cnfStyle w:val="000000000000"/>
             </w:pPr>
             <w:r>
               <w:rPr>
@@ -4188,7 +4202,7 @@
           </w:tcPr>
           <w:p>
             <w:pPr>
-              <w:cnfStyle w:val="000000000000" w:firstRow="0" w:lastRow="0" w:firstColumn="0" w:lastColumn="0" w:oddVBand="0" w:evenVBand="0" w:oddHBand="0" w:evenHBand="0" w:firstRowFirstColumn="0" w:firstRowLastColumn="0" w:lastRowFirstColumn="0" w:lastRowLastColumn="0"/>
+              <w:cnfStyle w:val="000000000000"/>
             </w:pPr>
             <w:r>
               <w:t>Pas livré</w:t>
@@ -4278,51 +4292,6 @@
     </w:p>
     <w:p>
       <w:pPr>
-        <w:rPr>
-          <w:i/>
-          <w:iCs/>
-          <w:color w:val="808080" w:themeColor="text1" w:themeTint="7F"/>
-        </w:rPr>
-      </w:pPr>
-      <w:r>
-        <w:rPr>
-          <w:rStyle w:val="Emphaseple"/>
-        </w:rPr>
-        <w:t xml:space="preserve">[Public : </w:t>
-      </w:r>
-      <w:r>
-        <w:rPr>
-          <w:rStyle w:val="Emphaseple"/>
-        </w:rPr>
-        <w:t>Non-</w:t>
-      </w:r>
-      <w:r>
-        <w:rPr>
-          <w:rStyle w:val="Emphaseple"/>
-        </w:rPr>
-        <w:t xml:space="preserve">Spécialiste. Longueur : </w:t>
-      </w:r>
-      <w:r>
-        <w:rPr>
-          <w:rStyle w:val="Emphaseple"/>
-        </w:rPr>
-        <w:t>1</w:t>
-      </w:r>
-      <w:r>
-        <w:rPr>
-          <w:rStyle w:val="Emphaseple"/>
-        </w:rPr>
-        <w:t xml:space="preserve"> page</w:t>
-      </w:r>
-      <w:r>
-        <w:rPr>
-          <w:rStyle w:val="Emphaseple"/>
-        </w:rPr>
-        <w:t>]</w:t>
-      </w:r>
-    </w:p>
-    <w:p>
-      <w:pPr>
         <w:pStyle w:val="Titre2"/>
         <w:rPr>
           <w:rStyle w:val="Emphaseple"/>
@@ -4337,62 +4306,6 @@
       </w:r>
       <w:bookmarkEnd w:id="13"/>
     </w:p>
-    <w:p>
-      <w:pPr>
-        <w:rPr>
-          <w:rStyle w:val="Emphaseple"/>
-        </w:rPr>
-      </w:pPr>
-      <w:r>
-        <w:rPr>
-          <w:rStyle w:val="Emphaseple"/>
-        </w:rPr>
-        <w:t>[</w:t>
-      </w:r>
-      <w:r>
-        <w:rPr>
-          <w:rStyle w:val="Emphaseple"/>
-        </w:rPr>
-        <w:t>Sur la base des feuilles de temps, donnez un graphe cumulé de votre budget (temps) prévisionnel, ainsi que de votre consommation réelle</w:t>
-      </w:r>
-      <w:r>
-        <w:rPr>
-          <w:rStyle w:val="Emphaseple"/>
-        </w:rPr>
-        <w:t>.</w:t>
-      </w:r>
-      <w:r>
-        <w:rPr>
-          <w:rStyle w:val="Emphaseple"/>
-        </w:rPr>
-        <w:t xml:space="preserve"> Chaque colonne repr</w:t>
-      </w:r>
-      <w:r>
-        <w:rPr>
-          <w:rStyle w:val="Emphaseple"/>
-        </w:rPr>
-        <w:t xml:space="preserve">ésente le nombre d’heure </w:t>
-      </w:r>
-      <w:r>
-        <w:rPr>
-          <w:rStyle w:val="Emphaseple"/>
-          <w:b/>
-        </w:rPr>
-        <w:t>depuis le début du projet</w:t>
-      </w:r>
-      <w:r>
-        <w:rPr>
-          <w:rStyle w:val="Emphaseple"/>
-        </w:rPr>
-        <w:t>.</w:t>
-      </w:r>
-      <w:r>
-        <w:rPr>
-          <w:rStyle w:val="Emphaseple"/>
-        </w:rPr>
-        <w:t>]</w:t>
-      </w:r>
-    </w:p>
     <w:p/>
     <w:p>
       <w:r>
@@ -4401,9 +4314,9 @@
         </w:rPr>
         <w:drawing>
           <wp:inline distT="0" distB="0" distL="0" distR="0">
-            <wp:extent cx="5562600" cy="4229100"/>
+            <wp:extent cx="5238750" cy="3895725"/>
             <wp:effectExtent l="19050" t="0" r="19050" b="0"/>
-            <wp:docPr id="4" name="Graphique 4"/>
+            <wp:docPr id="5" name="Graphique 4"/>
             <wp:cNvGraphicFramePr/>
             <a:graphic xmlns:a="http://schemas.openxmlformats.org/drawingml/2006/main">
               <a:graphicData uri="http://schemas.openxmlformats.org/drawingml/2006/chart">
@@ -4452,23 +4365,17 @@
     </w:p>
     <w:p>
       <w:pPr>
-        <w:rPr>
-          <w:i/>
-          <w:iCs/>
-          <w:color w:val="808080" w:themeColor="text1" w:themeTint="7F"/>
-        </w:rPr>
-      </w:pPr>
-      <w:r>
-        <w:rPr>
-          <w:rStyle w:val="Emphaseple"/>
-        </w:rPr>
-        <w:t>[Donnez un paragraphe expliquant de manière synthétique les déviations entre votre budget prévisionnel et votre consommation réelle.</w:t>
-      </w:r>
-      <w:r>
-        <w:rPr>
-          <w:rStyle w:val="Emphaseple"/>
-        </w:rPr>
-        <w:t>]</w:t>
+        <w:ind w:firstLine="360"/>
+        <w:sectPr>
+          <w:pgSz w:w="11900" w:h="16840"/>
+          <w:pgMar w:top="1417" w:right="1417" w:bottom="1417" w:left="1417" w:header="708" w:footer="708" w:gutter="0"/>
+          <w:cols w:space="708"/>
+          <w:titlePg/>
+          <w:docGrid w:linePitch="360"/>
+        </w:sectPr>
+      </w:pPr>
+      <w:r>
+        <w:t>Sur  la courbe on peut voir qu’au début de notre projet nous avions très bien respecté notre budget temps. Ceci est dû au fait que le temps attribué aux tâches qui nous avions à effectuer était bien estimé et que donc nous n’avons pas eu besoin de plus de temps pour les terminer. Ensuite on peut voir que quasiment chaque semaine nous dépassions le budget temps. Ceci à commencer au moment de la conception. La conception a été plus longue que prévu et pour essayer de ne pas prendre de retard sur notre planning, nous avons travaillé quelques heures en plus chaque semaine. La phase suivante a été l’implémentation et là aussi nous avions sous-estimé le temps que nous prendrais l’implémentation de chaque fonctionnalité. Pour essayer de compenser cette mauvaise estimation nous avons travaillé plus car nous voulions rendre un projet finit. Globalement nous pouvons dire que la consommation supplémentaire de temps est une compensation d’une sous estimation de temps attribué à une tâche dans le but de terminer notre projet malgré tout.</w:t>
       </w:r>
     </w:p>
     <w:p/>
@@ -6018,7 +5925,7 @@
 </file>
 
 <file path=word/endnotes.xml><?xml version="1.0" encoding="utf-8"?>
-<w:endnotes xmlns:wpc="http://schemas.microsoft.com/office/word/2010/wordprocessingCanvas" xmlns:mc="http://schemas.openxmlformats.org/markup-compatibility/2006" xmlns:o="urn:schemas-microsoft-com:office:office" xmlns:r="http://schemas.openxmlformats.org/officeDocument/2006/relationships" xmlns:m="http://schemas.openxmlformats.org/officeDocument/2006/math" xmlns:v="urn:schemas-microsoft-com:vml" xmlns:wp14="http://schemas.microsoft.com/office/word/2010/wordprocessingDrawing" xmlns:wp="http://schemas.openxmlformats.org/drawingml/2006/wordprocessingDrawing" xmlns:w10="urn:schemas-microsoft-com:office:word" xmlns:w="http://schemas.openxmlformats.org/wordprocessingml/2006/main" xmlns:w14="http://schemas.microsoft.com/office/word/2010/wordml" xmlns:wpg="http://schemas.microsoft.com/office/word/2010/wordprocessingGroup" xmlns:wpi="http://schemas.microsoft.com/office/word/2010/wordprocessingInk" xmlns:wne="http://schemas.microsoft.com/office/word/2006/wordml" xmlns:wps="http://schemas.microsoft.com/office/word/2010/wordprocessingShape" mc:Ignorable="w14 wp14">
+<w:endnotes xmlns:ve="http://schemas.openxmlformats.org/markup-compatibility/2006" xmlns:o="urn:schemas-microsoft-com:office:office" xmlns:r="http://schemas.openxmlformats.org/officeDocument/2006/relationships" xmlns:m="http://schemas.openxmlformats.org/officeDocument/2006/math" xmlns:v="urn:schemas-microsoft-com:vml" xmlns:wp="http://schemas.openxmlformats.org/drawingml/2006/wordprocessingDrawing" xmlns:w10="urn:schemas-microsoft-com:office:word" xmlns:w="http://schemas.openxmlformats.org/wordprocessingml/2006/main" xmlns:wne="http://schemas.microsoft.com/office/word/2006/wordml">
   <w:endnote w:type="separator" w:id="-1">
     <w:p>
       <w:r>
@@ -6037,7 +5944,7 @@
 </file>
 
 <file path=word/footer1.xml><?xml version="1.0" encoding="utf-8"?>
-<w:ftr xmlns:wpc="http://schemas.microsoft.com/office/word/2010/wordprocessingCanvas" xmlns:mc="http://schemas.openxmlformats.org/markup-compatibility/2006" xmlns:o="urn:schemas-microsoft-com:office:office" xmlns:r="http://schemas.openxmlformats.org/officeDocument/2006/relationships" xmlns:m="http://schemas.openxmlformats.org/officeDocument/2006/math" xmlns:v="urn:schemas-microsoft-com:vml" xmlns:wp14="http://schemas.microsoft.com/office/word/2010/wordprocessingDrawing" xmlns:wp="http://schemas.openxmlformats.org/drawingml/2006/wordprocessingDrawing" xmlns:w10="urn:schemas-microsoft-com:office:word" xmlns:w="http://schemas.openxmlformats.org/wordprocessingml/2006/main" xmlns:w14="http://schemas.microsoft.com/office/word/2010/wordml" xmlns:wpg="http://schemas.microsoft.com/office/word/2010/wordprocessingGroup" xmlns:wpi="http://schemas.microsoft.com/office/word/2010/wordprocessingInk" xmlns:wne="http://schemas.microsoft.com/office/word/2006/wordml" xmlns:wps="http://schemas.microsoft.com/office/word/2010/wordprocessingShape" mc:Ignorable="w14 wp14">
+<w:ftr xmlns:ve="http://schemas.openxmlformats.org/markup-compatibility/2006" xmlns:o="urn:schemas-microsoft-com:office:office" xmlns:r="http://schemas.openxmlformats.org/officeDocument/2006/relationships" xmlns:m="http://schemas.openxmlformats.org/officeDocument/2006/math" xmlns:v="urn:schemas-microsoft-com:vml" xmlns:wp="http://schemas.openxmlformats.org/drawingml/2006/wordprocessingDrawing" xmlns:w10="urn:schemas-microsoft-com:office:word" xmlns:w="http://schemas.openxmlformats.org/wordprocessingml/2006/main" xmlns:wne="http://schemas.microsoft.com/office/word/2006/wordml">
   <w:p>
     <w:pPr>
       <w:pStyle w:val="Pieddepage"/>
@@ -6091,7 +5998,7 @@
         <w:insideV w:val="single" w:sz="8" w:space="0" w:color="8DB3E2" w:themeColor="text2" w:themeTint="66"/>
       </w:tblBorders>
       <w:shd w:val="clear" w:color="auto" w:fill="92CDDC" w:themeFill="accent5" w:themeFillTint="99"/>
-      <w:tblLook w:val="0600" w:firstRow="0" w:lastRow="0" w:firstColumn="0" w:lastColumn="0" w:noHBand="1" w:noVBand="1"/>
+      <w:tblLook w:val="0600"/>
     </w:tblPr>
     <w:tblGrid>
       <w:gridCol w:w="355"/>
@@ -6147,7 +6054,6 @@
               <w:dataBinding w:prefixMappings="xmlns:ns0='http://schemas.openxmlformats.org/package/2006/metadata/core-properties' xmlns:ns1='http://purl.org/dc/elements/1.1/'" w:xpath="/ns0:coreProperties[1]/ns1:title[1]" w:storeItemID="{6C3C8BC8-F283-45AE-878A-BAB7291924A1}"/>
               <w:text/>
             </w:sdtPr>
-            <w:sdtEndPr/>
             <w:sdtContent>
               <w:r>
                 <w:rPr>
@@ -6174,7 +6080,7 @@
 </file>
 
 <file path=word/footer2.xml><?xml version="1.0" encoding="utf-8"?>
-<w:ftr xmlns:wpc="http://schemas.microsoft.com/office/word/2010/wordprocessingCanvas" xmlns:mc="http://schemas.openxmlformats.org/markup-compatibility/2006" xmlns:o="urn:schemas-microsoft-com:office:office" xmlns:r="http://schemas.openxmlformats.org/officeDocument/2006/relationships" xmlns:m="http://schemas.openxmlformats.org/officeDocument/2006/math" xmlns:v="urn:schemas-microsoft-com:vml" xmlns:wp14="http://schemas.microsoft.com/office/word/2010/wordprocessingDrawing" xmlns:wp="http://schemas.openxmlformats.org/drawingml/2006/wordprocessingDrawing" xmlns:w10="urn:schemas-microsoft-com:office:word" xmlns:w="http://schemas.openxmlformats.org/wordprocessingml/2006/main" xmlns:w14="http://schemas.microsoft.com/office/word/2010/wordml" xmlns:wpg="http://schemas.microsoft.com/office/word/2010/wordprocessingGroup" xmlns:wpi="http://schemas.microsoft.com/office/word/2010/wordprocessingInk" xmlns:wne="http://schemas.microsoft.com/office/word/2006/wordml" xmlns:wps="http://schemas.microsoft.com/office/word/2010/wordprocessingShape" mc:Ignorable="w14 wp14">
+<w:ftr xmlns:ve="http://schemas.openxmlformats.org/markup-compatibility/2006" xmlns:o="urn:schemas-microsoft-com:office:office" xmlns:r="http://schemas.openxmlformats.org/officeDocument/2006/relationships" xmlns:m="http://schemas.openxmlformats.org/officeDocument/2006/math" xmlns:v="urn:schemas-microsoft-com:vml" xmlns:wp="http://schemas.openxmlformats.org/drawingml/2006/wordprocessingDrawing" xmlns:w10="urn:schemas-microsoft-com:office:word" xmlns:w="http://schemas.openxmlformats.org/wordprocessingml/2006/main" xmlns:wne="http://schemas.microsoft.com/office/word/2006/wordml">
   <w:p>
     <w:pPr>
       <w:pStyle w:val="Pieddepage"/>
@@ -6206,7 +6112,7 @@
         <w:rStyle w:val="Numrodepage"/>
         <w:noProof/>
       </w:rPr>
-      <w:t>13</w:t>
+      <w:t>11</w:t>
     </w:r>
     <w:r>
       <w:rPr>
@@ -6228,7 +6134,7 @@
         <w:insideV w:val="single" w:sz="8" w:space="0" w:color="8DB3E2" w:themeColor="text2" w:themeTint="66"/>
       </w:tblBorders>
       <w:shd w:val="clear" w:color="auto" w:fill="92CDDC" w:themeFill="accent5" w:themeFillTint="99"/>
-      <w:tblLook w:val="0600" w:firstRow="0" w:lastRow="0" w:firstColumn="0" w:lastColumn="0" w:noHBand="1" w:noVBand="1"/>
+      <w:tblLook w:val="0600"/>
     </w:tblPr>
     <w:tblGrid>
       <w:gridCol w:w="8816"/>
@@ -6268,7 +6174,6 @@
               <w:dataBinding w:prefixMappings="xmlns:ns0='http://schemas.openxmlformats.org/package/2006/metadata/core-properties' xmlns:ns1='http://purl.org/dc/elements/1.1/'" w:xpath="/ns0:coreProperties[1]/ns1:title[1]" w:storeItemID="{6C3C8BC8-F283-45AE-878A-BAB7291924A1}"/>
               <w:text/>
             </w:sdtPr>
-            <w:sdtEndPr/>
             <w:sdtContent>
               <w:r>
                 <w:rPr>
@@ -6315,7 +6220,7 @@
 </file>
 
 <file path=word/footer3.xml><?xml version="1.0" encoding="utf-8"?>
-<w:ftr xmlns:wpc="http://schemas.microsoft.com/office/word/2010/wordprocessingCanvas" xmlns:mc="http://schemas.openxmlformats.org/markup-compatibility/2006" xmlns:o="urn:schemas-microsoft-com:office:office" xmlns:r="http://schemas.openxmlformats.org/officeDocument/2006/relationships" xmlns:m="http://schemas.openxmlformats.org/officeDocument/2006/math" xmlns:v="urn:schemas-microsoft-com:vml" xmlns:wp14="http://schemas.microsoft.com/office/word/2010/wordprocessingDrawing" xmlns:wp="http://schemas.openxmlformats.org/drawingml/2006/wordprocessingDrawing" xmlns:w10="urn:schemas-microsoft-com:office:word" xmlns:w="http://schemas.openxmlformats.org/wordprocessingml/2006/main" xmlns:w14="http://schemas.microsoft.com/office/word/2010/wordml" xmlns:wpg="http://schemas.microsoft.com/office/word/2010/wordprocessingGroup" xmlns:wpi="http://schemas.microsoft.com/office/word/2010/wordprocessingInk" xmlns:wne="http://schemas.microsoft.com/office/word/2006/wordml" xmlns:wps="http://schemas.microsoft.com/office/word/2010/wordprocessingShape" mc:Ignorable="w14 wp14">
+<w:ftr xmlns:ve="http://schemas.openxmlformats.org/markup-compatibility/2006" xmlns:o="urn:schemas-microsoft-com:office:office" xmlns:r="http://schemas.openxmlformats.org/officeDocument/2006/relationships" xmlns:m="http://schemas.openxmlformats.org/officeDocument/2006/math" xmlns:v="urn:schemas-microsoft-com:vml" xmlns:wp="http://schemas.openxmlformats.org/drawingml/2006/wordprocessingDrawing" xmlns:w10="urn:schemas-microsoft-com:office:word" xmlns:w="http://schemas.openxmlformats.org/wordprocessingml/2006/main" xmlns:wne="http://schemas.microsoft.com/office/word/2006/wordml">
   <w:tbl>
     <w:tblPr>
       <w:tblStyle w:val="Trameclaire-Accent1"/>
@@ -6330,7 +6235,7 @@
       </w:tblBorders>
       <w:shd w:val="clear" w:color="auto" w:fill="92CDDC" w:themeFill="accent5" w:themeFillTint="99"/>
       <w:tblLayout w:type="fixed"/>
-      <w:tblLook w:val="0600" w:firstRow="0" w:lastRow="0" w:firstColumn="0" w:lastColumn="0" w:noHBand="1" w:noVBand="1"/>
+      <w:tblLook w:val="0600"/>
     </w:tblPr>
     <w:tblGrid>
       <w:gridCol w:w="8647"/>
@@ -6369,7 +6274,6 @@
               <w:dataBinding w:prefixMappings="xmlns:ns0='http://schemas.openxmlformats.org/package/2006/metadata/core-properties' xmlns:ns1='http://purl.org/dc/elements/1.1/'" w:xpath="/ns0:coreProperties[1]/ns1:title[1]" w:storeItemID="{6C3C8BC8-F283-45AE-878A-BAB7291924A1}"/>
               <w:text/>
             </w:sdtPr>
-            <w:sdtEndPr/>
             <w:sdtContent>
               <w:r>
                 <w:rPr>
@@ -6436,7 +6340,7 @@
               <w:noProof/>
               <w:color w:val="FFFFFF" w:themeColor="background1"/>
             </w:rPr>
-            <w:t>12</w:t>
+            <w:t>6</w:t>
           </w:r>
           <w:r>
             <w:rPr>
@@ -6459,7 +6363,7 @@
 </file>
 
 <file path=word/footer4.xml><?xml version="1.0" encoding="utf-8"?>
-<w:ftr xmlns:wpc="http://schemas.microsoft.com/office/word/2010/wordprocessingCanvas" xmlns:mc="http://schemas.openxmlformats.org/markup-compatibility/2006" xmlns:o="urn:schemas-microsoft-com:office:office" xmlns:r="http://schemas.openxmlformats.org/officeDocument/2006/relationships" xmlns:m="http://schemas.openxmlformats.org/officeDocument/2006/math" xmlns:v="urn:schemas-microsoft-com:vml" xmlns:wp14="http://schemas.microsoft.com/office/word/2010/wordprocessingDrawing" xmlns:wp="http://schemas.openxmlformats.org/drawingml/2006/wordprocessingDrawing" xmlns:w10="urn:schemas-microsoft-com:office:word" xmlns:w="http://schemas.openxmlformats.org/wordprocessingml/2006/main" xmlns:w14="http://schemas.microsoft.com/office/word/2010/wordml" xmlns:wpg="http://schemas.microsoft.com/office/word/2010/wordprocessingGroup" xmlns:wpi="http://schemas.microsoft.com/office/word/2010/wordprocessingInk" xmlns:wne="http://schemas.microsoft.com/office/word/2006/wordml" xmlns:wps="http://schemas.microsoft.com/office/word/2010/wordprocessingShape" mc:Ignorable="w14 wp14">
+<w:ftr xmlns:ve="http://schemas.openxmlformats.org/markup-compatibility/2006" xmlns:o="urn:schemas-microsoft-com:office:office" xmlns:r="http://schemas.openxmlformats.org/officeDocument/2006/relationships" xmlns:m="http://schemas.openxmlformats.org/officeDocument/2006/math" xmlns:v="urn:schemas-microsoft-com:vml" xmlns:wp="http://schemas.openxmlformats.org/drawingml/2006/wordprocessingDrawing" xmlns:w10="urn:schemas-microsoft-com:office:word" xmlns:w="http://schemas.openxmlformats.org/wordprocessingml/2006/main" xmlns:wne="http://schemas.microsoft.com/office/word/2006/wordml">
   <w:p>
     <w:pPr>
       <w:pStyle w:val="Pieddepage"/>
@@ -6491,7 +6395,7 @@
         <w:rStyle w:val="Numrodepage"/>
         <w:noProof/>
       </w:rPr>
-      <w:t>14</w:t>
+      <w:t>12</w:t>
     </w:r>
     <w:r>
       <w:rPr>
@@ -6513,7 +6417,7 @@
         <w:insideV w:val="single" w:sz="8" w:space="0" w:color="8DB3E2" w:themeColor="text2" w:themeTint="66"/>
       </w:tblBorders>
       <w:shd w:val="clear" w:color="auto" w:fill="92CDDC" w:themeFill="accent5" w:themeFillTint="99"/>
-      <w:tblLook w:val="0600" w:firstRow="0" w:lastRow="0" w:firstColumn="0" w:lastColumn="0" w:noHBand="1" w:noVBand="1"/>
+      <w:tblLook w:val="0600"/>
     </w:tblPr>
     <w:tblGrid>
       <w:gridCol w:w="355"/>
@@ -6569,7 +6473,6 @@
               <w:dataBinding w:prefixMappings="xmlns:ns0='http://schemas.openxmlformats.org/package/2006/metadata/core-properties' xmlns:ns1='http://purl.org/dc/elements/1.1/'" w:xpath="/ns0:coreProperties[1]/ns1:title[1]" w:storeItemID="{6C3C8BC8-F283-45AE-878A-BAB7291924A1}"/>
               <w:text/>
             </w:sdtPr>
-            <w:sdtEndPr/>
             <w:sdtContent>
               <w:r>
                 <w:rPr>
@@ -6596,7 +6499,7 @@
 </file>
 
 <file path=word/footnotes.xml><?xml version="1.0" encoding="utf-8"?>
-<w:footnotes xmlns:wpc="http://schemas.microsoft.com/office/word/2010/wordprocessingCanvas" xmlns:mc="http://schemas.openxmlformats.org/markup-compatibility/2006" xmlns:o="urn:schemas-microsoft-com:office:office" xmlns:r="http://schemas.openxmlformats.org/officeDocument/2006/relationships" xmlns:m="http://schemas.openxmlformats.org/officeDocument/2006/math" xmlns:v="urn:schemas-microsoft-com:vml" xmlns:wp14="http://schemas.microsoft.com/office/word/2010/wordprocessingDrawing" xmlns:wp="http://schemas.openxmlformats.org/drawingml/2006/wordprocessingDrawing" xmlns:w10="urn:schemas-microsoft-com:office:word" xmlns:w="http://schemas.openxmlformats.org/wordprocessingml/2006/main" xmlns:w14="http://schemas.microsoft.com/office/word/2010/wordml" xmlns:wpg="http://schemas.microsoft.com/office/word/2010/wordprocessingGroup" xmlns:wpi="http://schemas.microsoft.com/office/word/2010/wordprocessingInk" xmlns:wne="http://schemas.microsoft.com/office/word/2006/wordml" xmlns:wps="http://schemas.microsoft.com/office/word/2010/wordprocessingShape" mc:Ignorable="w14 wp14">
+<w:footnotes xmlns:ve="http://schemas.openxmlformats.org/markup-compatibility/2006" xmlns:o="urn:schemas-microsoft-com:office:office" xmlns:r="http://schemas.openxmlformats.org/officeDocument/2006/relationships" xmlns:m="http://schemas.openxmlformats.org/officeDocument/2006/math" xmlns:v="urn:schemas-microsoft-com:vml" xmlns:wp="http://schemas.openxmlformats.org/drawingml/2006/wordprocessingDrawing" xmlns:w10="urn:schemas-microsoft-com:office:word" xmlns:w="http://schemas.openxmlformats.org/wordprocessingml/2006/main" xmlns:wne="http://schemas.microsoft.com/office/word/2006/wordml">
   <w:footnote w:type="separator" w:id="-1">
     <w:p>
       <w:r>
@@ -6615,7 +6518,7 @@
 </file>
 
 <file path=word/numbering.xml><?xml version="1.0" encoding="utf-8"?>
-<w:numbering xmlns:wpc="http://schemas.microsoft.com/office/word/2010/wordprocessingCanvas" xmlns:mc="http://schemas.openxmlformats.org/markup-compatibility/2006" xmlns:o="urn:schemas-microsoft-com:office:office" xmlns:r="http://schemas.openxmlformats.org/officeDocument/2006/relationships" xmlns:m="http://schemas.openxmlformats.org/officeDocument/2006/math" xmlns:v="urn:schemas-microsoft-com:vml" xmlns:wp14="http://schemas.microsoft.com/office/word/2010/wordprocessingDrawing" xmlns:wp="http://schemas.openxmlformats.org/drawingml/2006/wordprocessingDrawing" xmlns:w10="urn:schemas-microsoft-com:office:word" xmlns:w="http://schemas.openxmlformats.org/wordprocessingml/2006/main" xmlns:w14="http://schemas.microsoft.com/office/word/2010/wordml" xmlns:wpg="http://schemas.microsoft.com/office/word/2010/wordprocessingGroup" xmlns:wpi="http://schemas.microsoft.com/office/word/2010/wordprocessingInk" xmlns:wne="http://schemas.microsoft.com/office/word/2006/wordml" xmlns:wps="http://schemas.microsoft.com/office/word/2010/wordprocessingShape" mc:Ignorable="w14 wp14">
+<w:numbering xmlns:ve="http://schemas.openxmlformats.org/markup-compatibility/2006" xmlns:o="urn:schemas-microsoft-com:office:office" xmlns:r="http://schemas.openxmlformats.org/officeDocument/2006/relationships" xmlns:m="http://schemas.openxmlformats.org/officeDocument/2006/math" xmlns:v="urn:schemas-microsoft-com:vml" xmlns:wp="http://schemas.openxmlformats.org/drawingml/2006/wordprocessingDrawing" xmlns:w10="urn:schemas-microsoft-com:office:word" xmlns:w="http://schemas.openxmlformats.org/wordprocessingml/2006/main" xmlns:wne="http://schemas.microsoft.com/office/word/2006/wordml">
   <w:abstractNum w:abstractNumId="0">
     <w:nsid w:val="00852AED"/>
     <w:multiLevelType w:val="hybridMultilevel"/>
@@ -7930,7 +7833,7 @@
 </file>
 
 <file path=word/styles.xml><?xml version="1.0" encoding="utf-8"?>
-<w:styles xmlns:mc="http://schemas.openxmlformats.org/markup-compatibility/2006" xmlns:r="http://schemas.openxmlformats.org/officeDocument/2006/relationships" xmlns:w="http://schemas.openxmlformats.org/wordprocessingml/2006/main" xmlns:w14="http://schemas.microsoft.com/office/word/2010/wordml" mc:Ignorable="w14">
+<w:styles xmlns:r="http://schemas.openxmlformats.org/officeDocument/2006/relationships" xmlns:w="http://schemas.openxmlformats.org/wordprocessingml/2006/main">
   <w:docDefaults>
     <w:rPrDefault>
       <w:rPr>
@@ -8197,6 +8100,7 @@
     <w:uiPriority w:val="99"/>
     <w:semiHidden/>
     <w:unhideWhenUsed/>
+    <w:qFormat/>
     <w:tblPr>
       <w:tblInd w:w="0" w:type="dxa"/>
       <w:tblCellMar>
@@ -9227,17 +9131,9 @@
 
 <file path=word/charts/chart1.xml><?xml version="1.0" encoding="utf-8"?>
 <c:chartSpace xmlns:c="http://schemas.openxmlformats.org/drawingml/2006/chart" xmlns:a="http://schemas.openxmlformats.org/drawingml/2006/main" xmlns:r="http://schemas.openxmlformats.org/officeDocument/2006/relationships">
-  <c:date1904 val="0"/>
+  <c:date1904 val="1"/>
   <c:lang val="fr-FR"/>
-  <c:roundedCorners val="0"/>
-  <mc:AlternateContent xmlns:mc="http://schemas.openxmlformats.org/markup-compatibility/2006">
-    <mc:Choice xmlns:c14="http://schemas.microsoft.com/office/drawing/2007/8/2/chart" Requires="c14">
-      <c14:style val="118"/>
-    </mc:Choice>
-    <mc:Fallback>
-      <c:style val="18"/>
-    </mc:Fallback>
-  </mc:AlternateContent>
+  <c:style val="18"/>
   <c:chart>
     <c:title>
       <c:tx>
@@ -9260,14 +9156,11 @@
           </a:p>
         </c:rich>
       </c:tx>
-      <c:overlay val="0"/>
     </c:title>
-    <c:autoTitleDeleted val="0"/>
     <c:plotArea>
       <c:layout/>
       <c:lineChart>
         <c:grouping val="standard"/>
-        <c:varyColors val="0"/>
         <c:ser>
           <c:idx val="0"/>
           <c:order val="0"/>
@@ -9429,7 +9322,6 @@
               </c:numCache>
             </c:numRef>
           </c:val>
-          <c:smooth val="0"/>
         </c:ser>
         <c:ser>
           <c:idx val="1"/>
@@ -9554,66 +9446,55 @@
                   <c:v>496</c:v>
                 </c:pt>
                 <c:pt idx="9">
-                  <c:v>492</c:v>
+                  <c:v>532</c:v>
                 </c:pt>
                 <c:pt idx="10">
-                  <c:v>492</c:v>
+                  <c:v>532</c:v>
                 </c:pt>
                 <c:pt idx="11">
-                  <c:v>494</c:v>
+                  <c:v>534</c:v>
                 </c:pt>
                 <c:pt idx="12">
-                  <c:v>546</c:v>
+                  <c:v>588</c:v>
                 </c:pt>
                 <c:pt idx="13">
-                  <c:v>607</c:v>
+                  <c:v>667</c:v>
                 </c:pt>
                 <c:pt idx="14">
-                  <c:v>653</c:v>
+                  <c:v>756</c:v>
                 </c:pt>
                 <c:pt idx="15">
-                  <c:v>660</c:v>
+                  <c:v>816</c:v>
                 </c:pt>
                 <c:pt idx="16">
-                  <c:v>702</c:v>
+                  <c:v>882</c:v>
                 </c:pt>
                 <c:pt idx="17">
-                  <c:v>727</c:v>
+                  <c:v>937</c:v>
                 </c:pt>
                 <c:pt idx="18">
-                  <c:v>708</c:v>
+                  <c:v>973</c:v>
                 </c:pt>
                 <c:pt idx="19">
-                  <c:v>828</c:v>
+                  <c:v>1093</c:v>
                 </c:pt>
                 <c:pt idx="20">
-                  <c:v>948</c:v>
+                  <c:v>1213</c:v>
                 </c:pt>
               </c:numCache>
             </c:numRef>
           </c:val>
-          <c:smooth val="0"/>
         </c:ser>
-        <c:dLbls>
-          <c:showLegendKey val="0"/>
-          <c:showVal val="0"/>
-          <c:showCatName val="0"/>
-          <c:showSerName val="0"/>
-          <c:showPercent val="0"/>
-          <c:showBubbleSize val="0"/>
-        </c:dLbls>
         <c:hiLowLines/>
         <c:marker val="1"/>
-        <c:smooth val="0"/>
-        <c:axId val="119979008"/>
-        <c:axId val="119985280"/>
+        <c:axId val="110487808"/>
+        <c:axId val="110678400"/>
       </c:lineChart>
       <c:catAx>
-        <c:axId val="119979008"/>
+        <c:axId val="110487808"/>
         <c:scaling>
           <c:orientation val="minMax"/>
         </c:scaling>
-        <c:delete val="0"/>
         <c:axPos val="b"/>
         <c:title>
           <c:tx>
@@ -9631,25 +9512,21 @@
               </a:p>
             </c:rich>
           </c:tx>
-          <c:overlay val="0"/>
         </c:title>
         <c:numFmt formatCode="General" sourceLinked="1"/>
         <c:majorTickMark val="none"/>
-        <c:minorTickMark val="none"/>
         <c:tickLblPos val="nextTo"/>
-        <c:crossAx val="119985280"/>
+        <c:crossAx val="110678400"/>
         <c:crosses val="autoZero"/>
         <c:auto val="1"/>
         <c:lblAlgn val="ctr"/>
         <c:lblOffset val="100"/>
-        <c:noMultiLvlLbl val="0"/>
       </c:catAx>
       <c:valAx>
-        <c:axId val="119985280"/>
+        <c:axId val="110678400"/>
         <c:scaling>
           <c:orientation val="minMax"/>
         </c:scaling>
-        <c:delete val="0"/>
         <c:axPos val="l"/>
         <c:majorGridlines/>
         <c:title>
@@ -9668,44 +9545,32 @@
               </a:p>
             </c:rich>
           </c:tx>
-          <c:overlay val="0"/>
         </c:title>
         <c:numFmt formatCode="General" sourceLinked="1"/>
-        <c:majorTickMark val="out"/>
-        <c:minorTickMark val="none"/>
         <c:tickLblPos val="nextTo"/>
-        <c:crossAx val="119979008"/>
+        <c:crossAx val="110487808"/>
         <c:crosses val="autoZero"/>
         <c:crossBetween val="between"/>
       </c:valAx>
     </c:plotArea>
     <c:legend>
       <c:legendPos val="r"/>
-      <c:overlay val="0"/>
     </c:legend>
     <c:plotVisOnly val="1"/>
     <c:dispBlanksAs val="gap"/>
-    <c:showDLblsOverMax val="0"/>
   </c:chart>
-  <c:externalData r:id="rId1">
-    <c:autoUpdate val="0"/>
-  </c:externalData>
+  <c:spPr>
+    <a:ln w="15875" cmpd="sng"/>
+  </c:spPr>
+  <c:externalData r:id="rId1"/>
 </c:chartSpace>
 </file>
 
 <file path=word/charts/chart2.xml><?xml version="1.0" encoding="utf-8"?>
 <c:chartSpace xmlns:c="http://schemas.openxmlformats.org/drawingml/2006/chart" xmlns:a="http://schemas.openxmlformats.org/drawingml/2006/main" xmlns:r="http://schemas.openxmlformats.org/officeDocument/2006/relationships">
-  <c:date1904 val="0"/>
+  <c:date1904 val="1"/>
   <c:lang val="fr-FR"/>
-  <c:roundedCorners val="0"/>
-  <mc:AlternateContent xmlns:mc="http://schemas.openxmlformats.org/markup-compatibility/2006">
-    <mc:Choice xmlns:c14="http://schemas.microsoft.com/office/drawing/2007/8/2/chart" Requires="c14">
-      <c14:style val="118"/>
-    </mc:Choice>
-    <mc:Fallback>
-      <c:style val="18"/>
-    </mc:Fallback>
-  </mc:AlternateContent>
+  <c:style val="18"/>
   <c:chart>
     <c:title>
       <c:tx>
@@ -9723,15 +9588,12 @@
           </a:p>
         </c:rich>
       </c:tx>
-      <c:overlay val="0"/>
     </c:title>
-    <c:autoTitleDeleted val="0"/>
     <c:plotArea>
       <c:layout/>
       <c:barChart>
         <c:barDir val="col"/>
         <c:grouping val="clustered"/>
-        <c:varyColors val="0"/>
         <c:ser>
           <c:idx val="0"/>
           <c:order val="0"/>
@@ -9746,7 +9608,6 @@
               </c:strCache>
             </c:strRef>
           </c:tx>
-          <c:invertIfNegative val="0"/>
           <c:cat>
             <c:strRef>
               <c:f>Feuil1!$A$2:$A$4</c:f>
@@ -9797,7 +9658,6 @@
               </c:strCache>
             </c:strRef>
           </c:tx>
-          <c:invertIfNegative val="0"/>
           <c:cat>
             <c:strRef>
               <c:f>Feuil1!$A$2:$A$4</c:f>
@@ -9834,42 +9694,30 @@
             </c:numRef>
           </c:val>
         </c:ser>
-        <c:dLbls>
-          <c:showLegendKey val="0"/>
-          <c:showVal val="0"/>
-          <c:showCatName val="0"/>
-          <c:showSerName val="0"/>
-          <c:showPercent val="0"/>
-          <c:showBubbleSize val="0"/>
-        </c:dLbls>
         <c:gapWidth val="75"/>
         <c:overlap val="-25"/>
-        <c:axId val="119239424"/>
-        <c:axId val="119240960"/>
+        <c:axId val="100024704"/>
+        <c:axId val="100026240"/>
       </c:barChart>
       <c:catAx>
-        <c:axId val="119239424"/>
+        <c:axId val="100024704"/>
         <c:scaling>
           <c:orientation val="minMax"/>
         </c:scaling>
-        <c:delete val="0"/>
         <c:axPos val="b"/>
         <c:majorTickMark val="none"/>
-        <c:minorTickMark val="none"/>
         <c:tickLblPos val="nextTo"/>
-        <c:crossAx val="119240960"/>
+        <c:crossAx val="100026240"/>
         <c:crosses val="autoZero"/>
         <c:auto val="1"/>
         <c:lblAlgn val="ctr"/>
         <c:lblOffset val="100"/>
-        <c:noMultiLvlLbl val="0"/>
       </c:catAx>
       <c:valAx>
-        <c:axId val="119240960"/>
+        <c:axId val="100026240"/>
         <c:scaling>
           <c:orientation val="minMax"/>
         </c:scaling>
-        <c:delete val="0"/>
         <c:axPos val="l"/>
         <c:majorGridlines/>
         <c:title>
@@ -9888,49 +9736,35 @@
               </a:p>
             </c:rich>
           </c:tx>
-          <c:overlay val="0"/>
         </c:title>
         <c:numFmt formatCode="General" sourceLinked="1"/>
         <c:majorTickMark val="none"/>
-        <c:minorTickMark val="none"/>
         <c:tickLblPos val="nextTo"/>
         <c:spPr>
           <a:ln w="9525">
             <a:noFill/>
           </a:ln>
         </c:spPr>
-        <c:crossAx val="119239424"/>
+        <c:crossAx val="100024704"/>
         <c:crosses val="autoZero"/>
         <c:crossBetween val="between"/>
       </c:valAx>
     </c:plotArea>
     <c:legend>
       <c:legendPos val="b"/>
-      <c:overlay val="0"/>
     </c:legend>
     <c:plotVisOnly val="1"/>
     <c:dispBlanksAs val="gap"/>
-    <c:showDLblsOverMax val="0"/>
   </c:chart>
-  <c:externalData r:id="rId1">
-    <c:autoUpdate val="0"/>
-  </c:externalData>
+  <c:externalData r:id="rId1"/>
 </c:chartSpace>
 </file>
 
 <file path=word/charts/chart3.xml><?xml version="1.0" encoding="utf-8"?>
 <c:chartSpace xmlns:c="http://schemas.openxmlformats.org/drawingml/2006/chart" xmlns:a="http://schemas.openxmlformats.org/drawingml/2006/main" xmlns:r="http://schemas.openxmlformats.org/officeDocument/2006/relationships">
-  <c:date1904 val="0"/>
+  <c:date1904 val="1"/>
   <c:lang val="fr-FR"/>
-  <c:roundedCorners val="0"/>
-  <mc:AlternateContent xmlns:mc="http://schemas.openxmlformats.org/markup-compatibility/2006">
-    <mc:Choice xmlns:c14="http://schemas.microsoft.com/office/drawing/2007/8/2/chart" Requires="c14">
-      <c14:style val="118"/>
-    </mc:Choice>
-    <mc:Fallback>
-      <c:style val="18"/>
-    </mc:Fallback>
-  </mc:AlternateContent>
+  <c:style val="18"/>
   <c:chart>
     <c:title>
       <c:tx>
@@ -9948,15 +9782,12 @@
           </a:p>
         </c:rich>
       </c:tx>
-      <c:overlay val="0"/>
     </c:title>
-    <c:autoTitleDeleted val="0"/>
     <c:plotArea>
       <c:layout/>
       <c:barChart>
         <c:barDir val="col"/>
         <c:grouping val="clustered"/>
-        <c:varyColors val="0"/>
         <c:ser>
           <c:idx val="0"/>
           <c:order val="0"/>
@@ -9971,7 +9802,6 @@
               </c:strCache>
             </c:strRef>
           </c:tx>
-          <c:invertIfNegative val="0"/>
           <c:cat>
             <c:strRef>
               <c:f>Feuil1!$A$2:$A$4</c:f>
@@ -10022,7 +9852,6 @@
               </c:strCache>
             </c:strRef>
           </c:tx>
-          <c:invertIfNegative val="0"/>
           <c:cat>
             <c:strRef>
               <c:f>Feuil1!$A$2:$A$4</c:f>
@@ -10059,42 +9888,30 @@
             </c:numRef>
           </c:val>
         </c:ser>
-        <c:dLbls>
-          <c:showLegendKey val="0"/>
-          <c:showVal val="0"/>
-          <c:showCatName val="0"/>
-          <c:showSerName val="0"/>
-          <c:showPercent val="0"/>
-          <c:showBubbleSize val="0"/>
-        </c:dLbls>
         <c:gapWidth val="75"/>
         <c:overlap val="-25"/>
-        <c:axId val="118906240"/>
-        <c:axId val="118908032"/>
+        <c:axId val="110893696"/>
+        <c:axId val="110903680"/>
       </c:barChart>
       <c:catAx>
-        <c:axId val="118906240"/>
+        <c:axId val="110893696"/>
         <c:scaling>
           <c:orientation val="minMax"/>
         </c:scaling>
-        <c:delete val="0"/>
         <c:axPos val="b"/>
         <c:majorTickMark val="none"/>
-        <c:minorTickMark val="none"/>
         <c:tickLblPos val="nextTo"/>
-        <c:crossAx val="118908032"/>
+        <c:crossAx val="110903680"/>
         <c:crosses val="autoZero"/>
         <c:auto val="1"/>
         <c:lblAlgn val="ctr"/>
         <c:lblOffset val="100"/>
-        <c:noMultiLvlLbl val="0"/>
       </c:catAx>
       <c:valAx>
-        <c:axId val="118908032"/>
+        <c:axId val="110903680"/>
         <c:scaling>
           <c:orientation val="minMax"/>
         </c:scaling>
-        <c:delete val="0"/>
         <c:axPos val="l"/>
         <c:majorGridlines/>
         <c:title>
@@ -10113,49 +9930,35 @@
               </a:p>
             </c:rich>
           </c:tx>
-          <c:overlay val="0"/>
         </c:title>
         <c:numFmt formatCode="General" sourceLinked="1"/>
         <c:majorTickMark val="none"/>
-        <c:minorTickMark val="none"/>
         <c:tickLblPos val="nextTo"/>
         <c:spPr>
           <a:ln w="9525">
             <a:noFill/>
           </a:ln>
         </c:spPr>
-        <c:crossAx val="118906240"/>
+        <c:crossAx val="110893696"/>
         <c:crosses val="autoZero"/>
         <c:crossBetween val="between"/>
       </c:valAx>
     </c:plotArea>
     <c:legend>
       <c:legendPos val="b"/>
-      <c:overlay val="0"/>
     </c:legend>
     <c:plotVisOnly val="1"/>
     <c:dispBlanksAs val="gap"/>
-    <c:showDLblsOverMax val="0"/>
   </c:chart>
-  <c:externalData r:id="rId1">
-    <c:autoUpdate val="0"/>
-  </c:externalData>
+  <c:externalData r:id="rId1"/>
 </c:chartSpace>
 </file>
 
 <file path=word/charts/chart4.xml><?xml version="1.0" encoding="utf-8"?>
 <c:chartSpace xmlns:c="http://schemas.openxmlformats.org/drawingml/2006/chart" xmlns:a="http://schemas.openxmlformats.org/drawingml/2006/main" xmlns:r="http://schemas.openxmlformats.org/officeDocument/2006/relationships">
-  <c:date1904 val="0"/>
+  <c:date1904 val="1"/>
   <c:lang val="fr-FR"/>
-  <c:roundedCorners val="0"/>
-  <mc:AlternateContent xmlns:mc="http://schemas.openxmlformats.org/markup-compatibility/2006">
-    <mc:Choice xmlns:c14="http://schemas.microsoft.com/office/drawing/2007/8/2/chart" Requires="c14">
-      <c14:style val="118"/>
-    </mc:Choice>
-    <mc:Fallback>
-      <c:style val="18"/>
-    </mc:Fallback>
-  </mc:AlternateContent>
+  <c:style val="18"/>
   <c:chart>
     <c:title>
       <c:tx>
@@ -10173,15 +9976,12 @@
           </a:p>
         </c:rich>
       </c:tx>
-      <c:overlay val="0"/>
     </c:title>
-    <c:autoTitleDeleted val="0"/>
     <c:plotArea>
       <c:layout/>
       <c:barChart>
         <c:barDir val="col"/>
         <c:grouping val="clustered"/>
-        <c:varyColors val="0"/>
         <c:ser>
           <c:idx val="0"/>
           <c:order val="0"/>
@@ -10196,7 +9996,6 @@
               </c:strCache>
             </c:strRef>
           </c:tx>
-          <c:invertIfNegative val="0"/>
           <c:cat>
             <c:strRef>
               <c:f>Feuil1!$A$2:$A$3</c:f>
@@ -10241,7 +10040,6 @@
               </c:strCache>
             </c:strRef>
           </c:tx>
-          <c:invertIfNegative val="0"/>
           <c:cat>
             <c:strRef>
               <c:f>Feuil1!$A$2:$A$3</c:f>
@@ -10272,42 +10070,30 @@
             </c:numRef>
           </c:val>
         </c:ser>
-        <c:dLbls>
-          <c:showLegendKey val="0"/>
-          <c:showVal val="0"/>
-          <c:showCatName val="0"/>
-          <c:showSerName val="0"/>
-          <c:showPercent val="0"/>
-          <c:showBubbleSize val="0"/>
-        </c:dLbls>
         <c:gapWidth val="75"/>
         <c:overlap val="-25"/>
-        <c:axId val="120108928"/>
-        <c:axId val="120110464"/>
+        <c:axId val="109605632"/>
+        <c:axId val="109607168"/>
       </c:barChart>
       <c:catAx>
-        <c:axId val="120108928"/>
+        <c:axId val="109605632"/>
         <c:scaling>
           <c:orientation val="minMax"/>
         </c:scaling>
-        <c:delete val="0"/>
         <c:axPos val="b"/>
         <c:majorTickMark val="none"/>
-        <c:minorTickMark val="none"/>
         <c:tickLblPos val="nextTo"/>
-        <c:crossAx val="120110464"/>
+        <c:crossAx val="109607168"/>
         <c:crosses val="autoZero"/>
         <c:auto val="1"/>
         <c:lblAlgn val="ctr"/>
         <c:lblOffset val="100"/>
-        <c:noMultiLvlLbl val="0"/>
       </c:catAx>
       <c:valAx>
-        <c:axId val="120110464"/>
+        <c:axId val="109607168"/>
         <c:scaling>
           <c:orientation val="minMax"/>
         </c:scaling>
-        <c:delete val="0"/>
         <c:axPos val="l"/>
         <c:majorGridlines/>
         <c:title>
@@ -10326,49 +10112,35 @@
               </a:p>
             </c:rich>
           </c:tx>
-          <c:overlay val="0"/>
         </c:title>
         <c:numFmt formatCode="General" sourceLinked="1"/>
         <c:majorTickMark val="none"/>
-        <c:minorTickMark val="none"/>
         <c:tickLblPos val="nextTo"/>
         <c:spPr>
           <a:ln w="9525">
             <a:noFill/>
           </a:ln>
         </c:spPr>
-        <c:crossAx val="120108928"/>
+        <c:crossAx val="109605632"/>
         <c:crosses val="autoZero"/>
         <c:crossBetween val="between"/>
       </c:valAx>
     </c:plotArea>
     <c:legend>
       <c:legendPos val="b"/>
-      <c:overlay val="0"/>
     </c:legend>
     <c:plotVisOnly val="1"/>
     <c:dispBlanksAs val="gap"/>
-    <c:showDLblsOverMax val="0"/>
   </c:chart>
-  <c:externalData r:id="rId1">
-    <c:autoUpdate val="0"/>
-  </c:externalData>
+  <c:externalData r:id="rId1"/>
 </c:chartSpace>
 </file>
 
 <file path=word/charts/chart5.xml><?xml version="1.0" encoding="utf-8"?>
 <c:chartSpace xmlns:c="http://schemas.openxmlformats.org/drawingml/2006/chart" xmlns:a="http://schemas.openxmlformats.org/drawingml/2006/main" xmlns:r="http://schemas.openxmlformats.org/officeDocument/2006/relationships">
-  <c:date1904 val="0"/>
+  <c:date1904 val="1"/>
   <c:lang val="fr-FR"/>
-  <c:roundedCorners val="0"/>
-  <mc:AlternateContent xmlns:mc="http://schemas.openxmlformats.org/markup-compatibility/2006">
-    <mc:Choice xmlns:c14="http://schemas.microsoft.com/office/drawing/2007/8/2/chart" Requires="c14">
-      <c14:style val="118"/>
-    </mc:Choice>
-    <mc:Fallback>
-      <c:style val="18"/>
-    </mc:Fallback>
-  </mc:AlternateContent>
+  <c:style val="18"/>
   <c:chart>
     <c:title>
       <c:tx>
@@ -10386,15 +10158,12 @@
           </a:p>
         </c:rich>
       </c:tx>
-      <c:overlay val="0"/>
     </c:title>
-    <c:autoTitleDeleted val="0"/>
     <c:plotArea>
       <c:layout/>
       <c:barChart>
         <c:barDir val="col"/>
         <c:grouping val="clustered"/>
-        <c:varyColors val="0"/>
         <c:ser>
           <c:idx val="0"/>
           <c:order val="0"/>
@@ -10409,7 +10178,6 @@
               </c:strCache>
             </c:strRef>
           </c:tx>
-          <c:invertIfNegative val="0"/>
           <c:cat>
             <c:strRef>
               <c:f>Feuil1!$A$2:$A$4</c:f>
@@ -10460,7 +10228,6 @@
               </c:strCache>
             </c:strRef>
           </c:tx>
-          <c:invertIfNegative val="0"/>
           <c:cat>
             <c:strRef>
               <c:f>Feuil1!$A$2:$A$4</c:f>
@@ -10497,42 +10264,30 @@
             </c:numRef>
           </c:val>
         </c:ser>
-        <c:dLbls>
-          <c:showLegendKey val="0"/>
-          <c:showVal val="0"/>
-          <c:showCatName val="0"/>
-          <c:showSerName val="0"/>
-          <c:showPercent val="0"/>
-          <c:showBubbleSize val="0"/>
-        </c:dLbls>
         <c:gapWidth val="75"/>
         <c:overlap val="-25"/>
-        <c:axId val="119440128"/>
-        <c:axId val="119441664"/>
+        <c:axId val="110734336"/>
+        <c:axId val="110940928"/>
       </c:barChart>
       <c:catAx>
-        <c:axId val="119440128"/>
+        <c:axId val="110734336"/>
         <c:scaling>
           <c:orientation val="minMax"/>
         </c:scaling>
-        <c:delete val="0"/>
         <c:axPos val="b"/>
         <c:majorTickMark val="none"/>
-        <c:minorTickMark val="none"/>
         <c:tickLblPos val="nextTo"/>
-        <c:crossAx val="119441664"/>
+        <c:crossAx val="110940928"/>
         <c:crosses val="autoZero"/>
         <c:auto val="1"/>
         <c:lblAlgn val="ctr"/>
         <c:lblOffset val="100"/>
-        <c:noMultiLvlLbl val="0"/>
       </c:catAx>
       <c:valAx>
-        <c:axId val="119441664"/>
+        <c:axId val="110940928"/>
         <c:scaling>
           <c:orientation val="minMax"/>
         </c:scaling>
-        <c:delete val="0"/>
         <c:axPos val="l"/>
         <c:majorGridlines/>
         <c:title>
@@ -10551,49 +10306,35 @@
               </a:p>
             </c:rich>
           </c:tx>
-          <c:overlay val="0"/>
         </c:title>
         <c:numFmt formatCode="General" sourceLinked="1"/>
         <c:majorTickMark val="none"/>
-        <c:minorTickMark val="none"/>
         <c:tickLblPos val="nextTo"/>
         <c:spPr>
           <a:ln w="9525">
             <a:noFill/>
           </a:ln>
         </c:spPr>
-        <c:crossAx val="119440128"/>
+        <c:crossAx val="110734336"/>
         <c:crosses val="autoZero"/>
         <c:crossBetween val="between"/>
       </c:valAx>
     </c:plotArea>
     <c:legend>
       <c:legendPos val="b"/>
-      <c:overlay val="0"/>
     </c:legend>
     <c:plotVisOnly val="1"/>
     <c:dispBlanksAs val="gap"/>
-    <c:showDLblsOverMax val="0"/>
   </c:chart>
-  <c:externalData r:id="rId1">
-    <c:autoUpdate val="0"/>
-  </c:externalData>
+  <c:externalData r:id="rId1"/>
 </c:chartSpace>
 </file>
 
 <file path=word/charts/chart6.xml><?xml version="1.0" encoding="utf-8"?>
 <c:chartSpace xmlns:c="http://schemas.openxmlformats.org/drawingml/2006/chart" xmlns:a="http://schemas.openxmlformats.org/drawingml/2006/main" xmlns:r="http://schemas.openxmlformats.org/officeDocument/2006/relationships">
-  <c:date1904 val="0"/>
+  <c:date1904 val="1"/>
   <c:lang val="fr-FR"/>
-  <c:roundedCorners val="0"/>
-  <mc:AlternateContent xmlns:mc="http://schemas.openxmlformats.org/markup-compatibility/2006">
-    <mc:Choice xmlns:c14="http://schemas.microsoft.com/office/drawing/2007/8/2/chart" Requires="c14">
-      <c14:style val="118"/>
-    </mc:Choice>
-    <mc:Fallback>
-      <c:style val="18"/>
-    </mc:Fallback>
-  </mc:AlternateContent>
+  <c:style val="18"/>
   <c:chart>
     <c:title>
       <c:tx>
@@ -10611,15 +10352,12 @@
           </a:p>
         </c:rich>
       </c:tx>
-      <c:overlay val="0"/>
     </c:title>
-    <c:autoTitleDeleted val="0"/>
     <c:plotArea>
       <c:layout/>
       <c:barChart>
         <c:barDir val="col"/>
         <c:grouping val="clustered"/>
-        <c:varyColors val="0"/>
         <c:ser>
           <c:idx val="0"/>
           <c:order val="0"/>
@@ -10634,7 +10372,6 @@
               </c:strCache>
             </c:strRef>
           </c:tx>
-          <c:invertIfNegative val="0"/>
           <c:cat>
             <c:strRef>
               <c:f>Feuil1!$A$2:$A$3</c:f>
@@ -10679,7 +10416,6 @@
               </c:strCache>
             </c:strRef>
           </c:tx>
-          <c:invertIfNegative val="0"/>
           <c:cat>
             <c:strRef>
               <c:f>Feuil1!$A$2:$A$3</c:f>
@@ -10710,42 +10446,30 @@
             </c:numRef>
           </c:val>
         </c:ser>
-        <c:dLbls>
-          <c:showLegendKey val="0"/>
-          <c:showVal val="0"/>
-          <c:showCatName val="0"/>
-          <c:showSerName val="0"/>
-          <c:showPercent val="0"/>
-          <c:showBubbleSize val="0"/>
-        </c:dLbls>
         <c:gapWidth val="75"/>
         <c:overlap val="-25"/>
-        <c:axId val="119414144"/>
-        <c:axId val="120489088"/>
+        <c:axId val="112010752"/>
+        <c:axId val="112012288"/>
       </c:barChart>
       <c:catAx>
-        <c:axId val="119414144"/>
+        <c:axId val="112010752"/>
         <c:scaling>
           <c:orientation val="minMax"/>
         </c:scaling>
-        <c:delete val="0"/>
         <c:axPos val="b"/>
         <c:majorTickMark val="none"/>
-        <c:minorTickMark val="none"/>
         <c:tickLblPos val="nextTo"/>
-        <c:crossAx val="120489088"/>
+        <c:crossAx val="112012288"/>
         <c:crosses val="autoZero"/>
         <c:auto val="1"/>
         <c:lblAlgn val="ctr"/>
         <c:lblOffset val="100"/>
-        <c:noMultiLvlLbl val="0"/>
       </c:catAx>
       <c:valAx>
-        <c:axId val="120489088"/>
+        <c:axId val="112012288"/>
         <c:scaling>
           <c:orientation val="minMax"/>
         </c:scaling>
-        <c:delete val="0"/>
         <c:axPos val="l"/>
         <c:majorGridlines/>
         <c:title>
@@ -10764,33 +10488,27 @@
               </a:p>
             </c:rich>
           </c:tx>
-          <c:overlay val="0"/>
         </c:title>
         <c:numFmt formatCode="General" sourceLinked="1"/>
         <c:majorTickMark val="none"/>
-        <c:minorTickMark val="none"/>
         <c:tickLblPos val="nextTo"/>
         <c:spPr>
           <a:ln w="9525">
             <a:noFill/>
           </a:ln>
         </c:spPr>
-        <c:crossAx val="119414144"/>
+        <c:crossAx val="112010752"/>
         <c:crosses val="autoZero"/>
         <c:crossBetween val="between"/>
       </c:valAx>
     </c:plotArea>
     <c:legend>
       <c:legendPos val="b"/>
-      <c:overlay val="0"/>
     </c:legend>
     <c:plotVisOnly val="1"/>
     <c:dispBlanksAs val="gap"/>
-    <c:showDLblsOverMax val="0"/>
   </c:chart>
-  <c:externalData r:id="rId1">
-    <c:autoUpdate val="0"/>
-  </c:externalData>
+  <c:externalData r:id="rId1"/>
 </c:chartSpace>
 </file>
 
@@ -11139,7 +10857,7 @@
 </file>
 
 <file path=customXml/itemProps2.xml><?xml version="1.0" encoding="utf-8"?>
-<ds:datastoreItem xmlns:ds="http://schemas.openxmlformats.org/officeDocument/2006/customXml" ds:itemID="{2D544488-6FDE-4F45-9F80-1C3EC2E29B4E}">
+<ds:datastoreItem xmlns:ds="http://schemas.openxmlformats.org/officeDocument/2006/customXml" ds:itemID="{93AA6CDF-1DAD-4FD6-AD8A-73C82BF7727F}">
   <ds:schemaRefs>
     <ds:schemaRef ds:uri="http://schemas.openxmlformats.org/officeDocument/2006/bibliography"/>
   </ds:schemaRefs>

</xml_diff>